<commit_message>
Optimize the finance reciept and history and fixing some bugs on teacher
</commit_message>
<xml_diff>
--- a/GFMS/Documents/PaymentReceipt.docx
+++ b/GFMS/Documents/PaymentReceipt.docx
@@ -18,7 +18,7 @@
         <mc:AlternateContent>
           <mc:Choice Requires="wpg">
             <w:drawing>
-              <wp:anchor distT="0" distB="0" distL="114300" distR="114300" simplePos="0" relativeHeight="251647488" behindDoc="0" locked="0" layoutInCell="1" allowOverlap="1" wp14:anchorId="6C339FB2" wp14:editId="0E0F0A52">
+              <wp:anchor distT="0" distB="0" distL="114300" distR="114300" simplePos="0" relativeHeight="251646464" behindDoc="0" locked="0" layoutInCell="1" allowOverlap="1" wp14:anchorId="6C339FB2" wp14:editId="50962381">
                 <wp:simplePos x="0" y="0"/>
                 <wp:positionH relativeFrom="column">
                   <wp:posOffset>657860</wp:posOffset>
@@ -246,7 +246,7 @@
           </mc:Choice>
           <mc:Fallback>
             <w:pict>
-              <v:group w14:anchorId="6C339FB2" id="Group 2" o:spid="_x0000_s1026" style="position:absolute;margin-left:51.8pt;margin-top:21.9pt;width:509.45pt;height:80.5pt;z-index:251647488" coordsize="64700,10224" o:gfxdata="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">
+              <v:group w14:anchorId="6C339FB2" id="Group 2" o:spid="_x0000_s1026" style="position:absolute;margin-left:51.8pt;margin-top:21.9pt;width:509.45pt;height:80.5pt;z-index:251646464" coordsize="64700,10224" o:gfxdata="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">
                 <v:shapetype id="_x0000_t75" coordsize="21600,21600" o:spt="75" o:preferrelative="t" path="m@4@5l@4@11@9@11@9@5xe" filled="f" stroked="f">
                   <v:stroke joinstyle="miter"/>
                   <v:formulas>
@@ -389,7 +389,7 @@
         <mc:AlternateContent>
           <mc:Choice Requires="wps">
             <w:drawing>
-              <wp:anchor distT="0" distB="0" distL="114300" distR="114300" simplePos="0" relativeHeight="251648512" behindDoc="0" locked="0" layoutInCell="1" allowOverlap="1" wp14:anchorId="47EB6D39" wp14:editId="5B752726">
+              <wp:anchor distT="0" distB="0" distL="114300" distR="114300" simplePos="0" relativeHeight="251647488" behindDoc="0" locked="0" layoutInCell="1" allowOverlap="1" wp14:anchorId="47EB6D39" wp14:editId="2ADCEE19">
                 <wp:simplePos x="0" y="0"/>
                 <wp:positionH relativeFrom="column">
                   <wp:posOffset>3341370</wp:posOffset>
@@ -473,7 +473,7 @@
           </mc:Choice>
           <mc:Fallback>
             <w:pict>
-              <v:shape w14:anchorId="47EB6D39" id="TextBox 13" o:spid="_x0000_s1031" type="#_x0000_t202" style="position:absolute;margin-left:263.1pt;margin-top:4.8pt;width:210.55pt;height:25.2pt;z-index:251648512;visibility:visible;mso-wrap-style:square;mso-width-percent:0;mso-height-percent:0;mso-wrap-distance-left:9pt;mso-wrap-distance-top:0;mso-wrap-distance-right:9pt;mso-wrap-distance-bottom:0;mso-position-horizontal:absolute;mso-position-horizontal-relative:text;mso-position-vertical:absolute;mso-position-vertical-relative:text;mso-width-percent:0;mso-height-percent:0;mso-width-relative:margin;mso-height-relative:margin;v-text-anchor:top" o:gfxdata="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" fillcolor="#e7e6e6 [3214]" stroked="f">
+              <v:shape w14:anchorId="47EB6D39" id="TextBox 13" o:spid="_x0000_s1031" type="#_x0000_t202" style="position:absolute;margin-left:263.1pt;margin-top:4.8pt;width:210.55pt;height:25.2pt;z-index:251647488;visibility:visible;mso-wrap-style:square;mso-width-percent:0;mso-height-percent:0;mso-wrap-distance-left:9pt;mso-wrap-distance-top:0;mso-wrap-distance-right:9pt;mso-wrap-distance-bottom:0;mso-position-horizontal:absolute;mso-position-horizontal-relative:text;mso-position-vertical:absolute;mso-position-vertical-relative:text;mso-width-percent:0;mso-height-percent:0;mso-width-relative:margin;mso-height-relative:margin;v-text-anchor:top" o:gfxdata="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" fillcolor="#e7e6e6 [3214]" stroked="f">
                 <v:textbox>
                   <w:txbxContent>
                     <w:p>
@@ -521,7 +521,7 @@
         <mc:AlternateContent>
           <mc:Choice Requires="wps">
             <w:drawing>
-              <wp:anchor distT="0" distB="0" distL="114300" distR="114300" simplePos="0" relativeHeight="251653632" behindDoc="0" locked="0" layoutInCell="1" allowOverlap="1" wp14:anchorId="1A23E9F3" wp14:editId="18534F8D">
+              <wp:anchor distT="0" distB="0" distL="114300" distR="114300" simplePos="0" relativeHeight="251652608" behindDoc="0" locked="0" layoutInCell="1" allowOverlap="1" wp14:anchorId="1A23E9F3" wp14:editId="33E87C0F">
                 <wp:simplePos x="0" y="0"/>
                 <wp:positionH relativeFrom="column">
                   <wp:posOffset>210484</wp:posOffset>
@@ -630,7 +630,7 @@
           </mc:Choice>
           <mc:Fallback>
             <w:pict>
-              <v:shape w14:anchorId="1A23E9F3" id="TextBox 14" o:spid="_x0000_s1032" type="#_x0000_t202" style="position:absolute;margin-left:16.55pt;margin-top:21.3pt;width:251.3pt;height:25.7pt;z-index:251653632;visibility:visible;mso-wrap-style:square;mso-width-percent:0;mso-wrap-distance-left:9pt;mso-wrap-distance-top:0;mso-wrap-distance-right:9pt;mso-wrap-distance-bottom:0;mso-position-horizontal:absolute;mso-position-horizontal-relative:text;mso-position-vertical:absolute;mso-position-vertical-relative:text;mso-width-percent:0;mso-width-relative:margin;v-text-anchor:top" o:gfxdata="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" filled="f" stroked="f">
+              <v:shape w14:anchorId="1A23E9F3" id="TextBox 14" o:spid="_x0000_s1032" type="#_x0000_t202" style="position:absolute;margin-left:16.55pt;margin-top:21.3pt;width:251.3pt;height:25.7pt;z-index:251652608;visibility:visible;mso-wrap-style:square;mso-width-percent:0;mso-wrap-distance-left:9pt;mso-wrap-distance-top:0;mso-wrap-distance-right:9pt;mso-wrap-distance-bottom:0;mso-position-horizontal:absolute;mso-position-horizontal-relative:text;mso-position-vertical:absolute;mso-position-vertical-relative:text;mso-width-percent:0;mso-width-relative:margin;v-text-anchor:top" o:gfxdata="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" filled="f" stroked="f">
                 <v:textbox>
                   <w:txbxContent>
                     <w:p>
@@ -706,7 +706,7 @@
         <mc:AlternateContent>
           <mc:Choice Requires="wps">
             <w:drawing>
-              <wp:anchor distT="0" distB="0" distL="114300" distR="114300" simplePos="0" relativeHeight="251659776" behindDoc="0" locked="0" layoutInCell="1" allowOverlap="1" wp14:anchorId="52D2D06F" wp14:editId="45D3A020">
+              <wp:anchor distT="0" distB="0" distL="114300" distR="114300" simplePos="0" relativeHeight="251658752" behindDoc="0" locked="0" layoutInCell="1" allowOverlap="1" wp14:anchorId="52D2D06F" wp14:editId="0DF4652B">
                 <wp:simplePos x="0" y="0"/>
                 <wp:positionH relativeFrom="column">
                   <wp:posOffset>6014085</wp:posOffset>
@@ -822,7 +822,7 @@
           </mc:Choice>
           <mc:Fallback>
             <w:pict>
-              <v:shape w14:anchorId="52D2D06F" id="_x0000_s1033" type="#_x0000_t202" style="position:absolute;margin-left:473.55pt;margin-top:21.05pt;width:212.45pt;height:25.7pt;z-index:251659776;visibility:visible;mso-wrap-style:square;mso-wrap-distance-left:9pt;mso-wrap-distance-top:0;mso-wrap-distance-right:9pt;mso-wrap-distance-bottom:0;mso-position-horizontal:absolute;mso-position-horizontal-relative:text;mso-position-vertical:absolute;mso-position-vertical-relative:text;v-text-anchor:top" o:gfxdata="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" filled="f" stroked="f">
+              <v:shape w14:anchorId="52D2D06F" id="_x0000_s1033" type="#_x0000_t202" style="position:absolute;margin-left:473.55pt;margin-top:21.05pt;width:212.45pt;height:25.7pt;z-index:251658752;visibility:visible;mso-wrap-style:square;mso-wrap-distance-left:9pt;mso-wrap-distance-top:0;mso-wrap-distance-right:9pt;mso-wrap-distance-bottom:0;mso-position-horizontal:absolute;mso-position-horizontal-relative:text;mso-position-vertical:absolute;mso-position-vertical-relative:text;v-text-anchor:top" o:gfxdata="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" filled="f" stroked="f">
                 <v:textbox>
                   <w:txbxContent>
                     <w:p>
@@ -909,7 +909,7 @@
         <mc:AlternateContent>
           <mc:Choice Requires="wps">
             <w:drawing>
-              <wp:anchor distT="0" distB="0" distL="114300" distR="114300" simplePos="0" relativeHeight="251657728" behindDoc="0" locked="0" layoutInCell="1" allowOverlap="1" wp14:anchorId="31360069" wp14:editId="1B89C535">
+              <wp:anchor distT="0" distB="0" distL="114300" distR="114300" simplePos="0" relativeHeight="251656704" behindDoc="0" locked="0" layoutInCell="1" allowOverlap="1" wp14:anchorId="31360069" wp14:editId="295A72D7">
                 <wp:simplePos x="0" y="0"/>
                 <wp:positionH relativeFrom="column">
                   <wp:posOffset>210485</wp:posOffset>
@@ -1006,7 +1006,7 @@
           </mc:Choice>
           <mc:Fallback>
             <w:pict>
-              <v:shape w14:anchorId="31360069" id="_x0000_s1034" type="#_x0000_t202" style="position:absolute;margin-left:16.55pt;margin-top:15.1pt;width:246.55pt;height:25.7pt;z-index:251657728;visibility:visible;mso-wrap-style:square;mso-width-percent:0;mso-wrap-distance-left:9pt;mso-wrap-distance-top:0;mso-wrap-distance-right:9pt;mso-wrap-distance-bottom:0;mso-position-horizontal:absolute;mso-position-horizontal-relative:text;mso-position-vertical:absolute;mso-position-vertical-relative:text;mso-width-percent:0;mso-width-relative:margin;v-text-anchor:top" o:gfxdata="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" filled="f" stroked="f">
+              <v:shape w14:anchorId="31360069" id="_x0000_s1034" type="#_x0000_t202" style="position:absolute;margin-left:16.55pt;margin-top:15.1pt;width:246.55pt;height:25.7pt;z-index:251656704;visibility:visible;mso-wrap-style:square;mso-width-percent:0;mso-wrap-distance-left:9pt;mso-wrap-distance-top:0;mso-wrap-distance-right:9pt;mso-wrap-distance-bottom:0;mso-position-horizontal:absolute;mso-position-horizontal-relative:text;mso-position-vertical:absolute;mso-position-vertical-relative:text;mso-width-percent:0;mso-width-relative:margin;v-text-anchor:top" o:gfxdata="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" filled="f" stroked="f">
                 <v:textbox>
                   <w:txbxContent>
                     <w:p>
@@ -1069,7 +1069,7 @@
         <mc:AlternateContent>
           <mc:Choice Requires="wps">
             <w:drawing>
-              <wp:anchor distT="0" distB="0" distL="114300" distR="114300" simplePos="0" relativeHeight="251660800" behindDoc="0" locked="0" layoutInCell="1" allowOverlap="1" wp14:anchorId="35416E59" wp14:editId="0F94D4F4">
+              <wp:anchor distT="0" distB="0" distL="114300" distR="114300" simplePos="0" relativeHeight="251659776" behindDoc="0" locked="0" layoutInCell="1" allowOverlap="1" wp14:anchorId="35416E59" wp14:editId="73D9EBE6">
                 <wp:simplePos x="0" y="0"/>
                 <wp:positionH relativeFrom="column">
                   <wp:posOffset>6004560</wp:posOffset>
@@ -1175,7 +1175,7 @@
           </mc:Choice>
           <mc:Fallback>
             <w:pict>
-              <v:shape w14:anchorId="35416E59" id="TextBox 29" o:spid="_x0000_s1035" type="#_x0000_t202" style="position:absolute;margin-left:472.8pt;margin-top:15.05pt;width:139.65pt;height:22.5pt;z-index:251660800;visibility:visible;mso-wrap-style:square;mso-wrap-distance-left:9pt;mso-wrap-distance-top:0;mso-wrap-distance-right:9pt;mso-wrap-distance-bottom:0;mso-position-horizontal:absolute;mso-position-horizontal-relative:text;mso-position-vertical:absolute;mso-position-vertical-relative:text;v-text-anchor:top" o:gfxdata="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" filled="f" stroked="f">
+              <v:shape w14:anchorId="35416E59" id="TextBox 29" o:spid="_x0000_s1035" type="#_x0000_t202" style="position:absolute;margin-left:472.8pt;margin-top:15.05pt;width:139.65pt;height:22.5pt;z-index:251659776;visibility:visible;mso-wrap-style:square;mso-wrap-distance-left:9pt;mso-wrap-distance-top:0;mso-wrap-distance-right:9pt;mso-wrap-distance-bottom:0;mso-position-horizontal:absolute;mso-position-horizontal-relative:text;mso-position-vertical:absolute;mso-position-vertical-relative:text;v-text-anchor:top" o:gfxdata="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" filled="f" stroked="f">
                 <v:textbox>
                   <w:txbxContent>
                     <w:p>
@@ -1254,7 +1254,7 @@
         <mc:AlternateContent>
           <mc:Choice Requires="wps">
             <w:drawing>
-              <wp:anchor distT="0" distB="0" distL="114300" distR="114300" simplePos="0" relativeHeight="251656704" behindDoc="0" locked="0" layoutInCell="1" allowOverlap="1" wp14:anchorId="561516C8" wp14:editId="7DE7213C">
+              <wp:anchor distT="0" distB="0" distL="114300" distR="114300" simplePos="0" relativeHeight="251655680" behindDoc="0" locked="0" layoutInCell="1" allowOverlap="1" wp14:anchorId="561516C8" wp14:editId="7AC01B73">
                 <wp:simplePos x="0" y="0"/>
                 <wp:positionH relativeFrom="column">
                   <wp:posOffset>5998809</wp:posOffset>
@@ -1337,7 +1337,7 @@
           </mc:Choice>
           <mc:Fallback>
             <w:pict>
-              <v:shape w14:anchorId="561516C8" id="TextBox 38" o:spid="_x0000_s1036" type="#_x0000_t202" style="position:absolute;margin-left:472.35pt;margin-top:4.1pt;width:226.65pt;height:19.7pt;z-index:251656704;visibility:visible;mso-wrap-style:square;mso-height-percent:0;mso-wrap-distance-left:9pt;mso-wrap-distance-top:0;mso-wrap-distance-right:9pt;mso-wrap-distance-bottom:0;mso-position-horizontal:absolute;mso-position-horizontal-relative:text;mso-position-vertical:absolute;mso-position-vertical-relative:text;mso-height-percent:0;mso-height-relative:margin;v-text-anchor:top" o:gfxdata="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" filled="f" stroked="f">
+              <v:shape w14:anchorId="561516C8" id="TextBox 38" o:spid="_x0000_s1036" type="#_x0000_t202" style="position:absolute;margin-left:472.35pt;margin-top:4.1pt;width:226.65pt;height:19.7pt;z-index:251655680;visibility:visible;mso-wrap-style:square;mso-height-percent:0;mso-wrap-distance-left:9pt;mso-wrap-distance-top:0;mso-wrap-distance-right:9pt;mso-wrap-distance-bottom:0;mso-position-horizontal:absolute;mso-position-horizontal-relative:text;mso-position-vertical:absolute;mso-position-vertical-relative:text;mso-height-percent:0;mso-height-relative:margin;v-text-anchor:top" o:gfxdata="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" filled="f" stroked="f">
                 <v:textbox>
                   <w:txbxContent>
                     <w:p>
@@ -1387,7 +1387,7 @@
         <mc:AlternateContent>
           <mc:Choice Requires="wpg">
             <w:drawing>
-              <wp:anchor distT="0" distB="0" distL="114300" distR="114300" simplePos="0" relativeHeight="251652608" behindDoc="0" locked="0" layoutInCell="1" allowOverlap="1" wp14:anchorId="63BD6E65" wp14:editId="159288A2">
+              <wp:anchor distT="0" distB="0" distL="114300" distR="114300" simplePos="0" relativeHeight="251651584" behindDoc="0" locked="0" layoutInCell="1" allowOverlap="1" wp14:anchorId="63BD6E65" wp14:editId="55F85BD9">
                 <wp:simplePos x="0" y="0"/>
                 <wp:positionH relativeFrom="column">
                   <wp:posOffset>6001385</wp:posOffset>
@@ -1544,7 +1544,7 @@
           </mc:Choice>
           <mc:Fallback>
             <w:pict>
-              <v:group w14:anchorId="63BD6E65" id="Group 4" o:spid="_x0000_s1037" style="position:absolute;margin-left:472.55pt;margin-top:21.1pt;width:223.7pt;height:80.25pt;z-index:251652608" coordsize="28408,10191" o:gfxdata="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">
+              <v:group w14:anchorId="63BD6E65" id="Group 4" o:spid="_x0000_s1037" style="position:absolute;margin-left:472.55pt;margin-top:21.1pt;width:223.7pt;height:80.25pt;z-index:251651584" coordsize="28408,10191" o:gfxdata="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">
                 <v:shape id="_x0000_s1038" type="#_x0000_t202" style="position:absolute;width:28408;height:5429;visibility:visible;mso-wrap-style:square;v-text-anchor:top" o:gfxdata="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" filled="f" stroked="f">
                   <v:textbox>
                     <w:txbxContent>
@@ -1652,7 +1652,7 @@
         <mc:AlternateContent>
           <mc:Choice Requires="wps">
             <w:drawing>
-              <wp:anchor distT="0" distB="0" distL="114300" distR="114300" simplePos="0" relativeHeight="251650560" behindDoc="0" locked="0" layoutInCell="1" allowOverlap="1" wp14:anchorId="5E939161" wp14:editId="0601A09A">
+              <wp:anchor distT="0" distB="0" distL="114300" distR="114300" simplePos="0" relativeHeight="251649536" behindDoc="0" locked="0" layoutInCell="1" allowOverlap="1" wp14:anchorId="5E939161" wp14:editId="2B0EFCF7">
                 <wp:simplePos x="0" y="0"/>
                 <wp:positionH relativeFrom="column">
                   <wp:posOffset>212280</wp:posOffset>
@@ -1732,7 +1732,7 @@
           </mc:Choice>
           <mc:Fallback>
             <w:pict>
-              <v:shape w14:anchorId="5E939161" id="TextBox 33" o:spid="_x0000_s1040" type="#_x0000_t202" style="position:absolute;margin-left:16.7pt;margin-top:7.35pt;width:223.65pt;height:23.25pt;z-index:251650560;visibility:visible;mso-wrap-style:square;mso-width-percent:0;mso-height-percent:0;mso-wrap-distance-left:9pt;mso-wrap-distance-top:0;mso-wrap-distance-right:9pt;mso-wrap-distance-bottom:0;mso-position-horizontal:absolute;mso-position-horizontal-relative:text;mso-position-vertical:absolute;mso-position-vertical-relative:text;mso-width-percent:0;mso-height-percent:0;mso-width-relative:margin;mso-height-relative:margin;v-text-anchor:top" o:gfxdata="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" filled="f" stroked="f">
+              <v:shape w14:anchorId="5E939161" id="TextBox 33" o:spid="_x0000_s1040" type="#_x0000_t202" style="position:absolute;margin-left:16.7pt;margin-top:7.35pt;width:223.65pt;height:23.25pt;z-index:251649536;visibility:visible;mso-wrap-style:square;mso-width-percent:0;mso-height-percent:0;mso-wrap-distance-left:9pt;mso-wrap-distance-top:0;mso-wrap-distance-right:9pt;mso-wrap-distance-bottom:0;mso-position-horizontal:absolute;mso-position-horizontal-relative:text;mso-position-vertical:absolute;mso-position-vertical-relative:text;mso-width-percent:0;mso-height-percent:0;mso-width-relative:margin;mso-height-relative:margin;v-text-anchor:top" o:gfxdata="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" filled="f" stroked="f">
                 <v:textbox>
                   <w:txbxContent>
                     <w:p>
@@ -1765,116 +1765,6 @@
                           <w:szCs w:val="24"/>
                         </w:rPr>
                         <w:t>: &lt;MP&gt;</w:t>
-                      </w:r>
-                    </w:p>
-                  </w:txbxContent>
-                </v:textbox>
-              </v:shape>
-            </w:pict>
-          </mc:Fallback>
-        </mc:AlternateContent>
-      </w:r>
-      <w:r>
-        <w:rPr>
-          <w:noProof/>
-          <w:lang w:val="en-US" w:eastAsia="en-US" w:bidi="ar-SA"/>
-        </w:rPr>
-        <mc:AlternateContent>
-          <mc:Choice Requires="wps">
-            <w:drawing>
-              <wp:anchor distT="0" distB="0" distL="114300" distR="114300" simplePos="0" relativeHeight="251662848" behindDoc="0" locked="0" layoutInCell="1" allowOverlap="1" wp14:anchorId="2E2D75C1" wp14:editId="52C8F059">
-                <wp:simplePos x="0" y="0"/>
-                <wp:positionH relativeFrom="column">
-                  <wp:posOffset>3070860</wp:posOffset>
-                </wp:positionH>
-                <wp:positionV relativeFrom="paragraph">
-                  <wp:posOffset>48895</wp:posOffset>
-                </wp:positionV>
-                <wp:extent cx="1469390" cy="314630"/>
-                <wp:effectExtent l="0" t="0" r="0" b="0"/>
-                <wp:wrapNone/>
-                <wp:docPr id="29" name="TextBox 28">
-                  <a:extLst xmlns:a="http://schemas.openxmlformats.org/drawingml/2006/main">
-                    <a:ext uri="{FF2B5EF4-FFF2-40B4-BE49-F238E27FC236}">
-                      <a16:creationId xmlns:a16="http://schemas.microsoft.com/office/drawing/2014/main" id="{0FAE9DF6-043A-C871-CD41-1B4ECDAD67C3}"/>
-                    </a:ext>
-                  </a:extLst>
-                </wp:docPr>
-                <wp:cNvGraphicFramePr/>
-                <a:graphic xmlns:a="http://schemas.openxmlformats.org/drawingml/2006/main">
-                  <a:graphicData uri="http://schemas.microsoft.com/office/word/2010/wordprocessingShape">
-                    <wps:wsp>
-                      <wps:cNvSpPr txBox="1"/>
-                      <wps:spPr>
-                        <a:xfrm>
-                          <a:off x="0" y="0"/>
-                          <a:ext cx="1469390" cy="314630"/>
-                        </a:xfrm>
-                        <a:prstGeom prst="rect">
-                          <a:avLst/>
-                        </a:prstGeom>
-                        <a:noFill/>
-                      </wps:spPr>
-                      <wps:txbx>
-                        <w:txbxContent>
-                          <w:p>
-                            <w:pPr>
-                              <w:rPr>
-                                <w:rFonts w:ascii="Aptos Display" w:hAnsi="Aptos Display" w:cstheme="minorBidi"/>
-                                <w:color w:val="000000" w:themeColor="text1"/>
-                                <w:kern w:val="24"/>
-                                <w:sz w:val="28"/>
-                                <w:szCs w:val="28"/>
-                                <w14:ligatures w14:val="none"/>
-                              </w:rPr>
-                            </w:pPr>
-                            <w:r>
-                              <w:rPr>
-                                <w:rFonts w:ascii="Aptos Display" w:hAnsi="Aptos Display" w:cstheme="minorBidi"/>
-                                <w:color w:val="000000" w:themeColor="text1"/>
-                                <w:kern w:val="24"/>
-                                <w:sz w:val="24"/>
-                                <w:szCs w:val="24"/>
-                              </w:rPr>
-                              <w:t>Miscellaneous</w:t>
-                            </w:r>
-                          </w:p>
-                        </w:txbxContent>
-                      </wps:txbx>
-                      <wps:bodyPr wrap="square" rtlCol="0">
-                        <a:noAutofit/>
-                      </wps:bodyPr>
-                    </wps:wsp>
-                  </a:graphicData>
-                </a:graphic>
-              </wp:anchor>
-            </w:drawing>
-          </mc:Choice>
-          <mc:Fallback>
-            <w:pict>
-              <v:shape w14:anchorId="2E2D75C1" id="TextBox 28" o:spid="_x0000_s1041" type="#_x0000_t202" style="position:absolute;margin-left:241.8pt;margin-top:3.85pt;width:115.7pt;height:24.75pt;z-index:251662848;visibility:visible;mso-wrap-style:square;mso-wrap-distance-left:9pt;mso-wrap-distance-top:0;mso-wrap-distance-right:9pt;mso-wrap-distance-bottom:0;mso-position-horizontal:absolute;mso-position-horizontal-relative:text;mso-position-vertical:absolute;mso-position-vertical-relative:text;v-text-anchor:top" o:gfxdata="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" filled="f" stroked="f">
-                <v:textbox>
-                  <w:txbxContent>
-                    <w:p>
-                      <w:pPr>
-                        <w:rPr>
-                          <w:rFonts w:ascii="Aptos Display" w:hAnsi="Aptos Display" w:cstheme="minorBidi"/>
-                          <w:color w:val="000000" w:themeColor="text1"/>
-                          <w:kern w:val="24"/>
-                          <w:sz w:val="28"/>
-                          <w:szCs w:val="28"/>
-                          <w14:ligatures w14:val="none"/>
-                        </w:rPr>
-                      </w:pPr>
-                      <w:r>
-                        <w:rPr>
-                          <w:rFonts w:ascii="Aptos Display" w:hAnsi="Aptos Display" w:cstheme="minorBidi"/>
-                          <w:color w:val="000000" w:themeColor="text1"/>
-                          <w:kern w:val="24"/>
-                          <w:sz w:val="24"/>
-                          <w:szCs w:val="24"/>
-                        </w:rPr>
-                        <w:t>Miscellaneous</w:t>
                       </w:r>
                     </w:p>
                   </w:txbxContent>
@@ -1894,7 +1784,7 @@
         <mc:AlternateContent>
           <mc:Choice Requires="wps">
             <w:drawing>
-              <wp:anchor distT="0" distB="0" distL="114300" distR="114300" simplePos="0" relativeHeight="251651584" behindDoc="0" locked="0" layoutInCell="1" allowOverlap="1" wp14:anchorId="722AF729" wp14:editId="5DC01AE8">
+              <wp:anchor distT="0" distB="0" distL="114300" distR="114300" simplePos="0" relativeHeight="251650560" behindDoc="0" locked="0" layoutInCell="1" allowOverlap="1" wp14:anchorId="722AF729" wp14:editId="790B6260">
                 <wp:simplePos x="0" y="0"/>
                 <wp:positionH relativeFrom="column">
                   <wp:posOffset>217805</wp:posOffset>
@@ -1986,7 +1876,7 @@
           </mc:Choice>
           <mc:Fallback>
             <w:pict>
-              <v:shape w14:anchorId="722AF729" id="_x0000_s1042" type="#_x0000_t202" style="position:absolute;margin-left:17.15pt;margin-top:21.85pt;width:218.8pt;height:24.3pt;z-index:251651584;visibility:visible;mso-wrap-style:square;mso-width-percent:0;mso-height-percent:0;mso-wrap-distance-left:9pt;mso-wrap-distance-top:0;mso-wrap-distance-right:9pt;mso-wrap-distance-bottom:0;mso-position-horizontal:absolute;mso-position-horizontal-relative:text;mso-position-vertical:absolute;mso-position-vertical-relative:text;mso-width-percent:0;mso-height-percent:0;mso-width-relative:margin;mso-height-relative:margin;v-text-anchor:top" o:gfxdata="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" filled="f" stroked="f">
+              <v:shape w14:anchorId="722AF729" id="_x0000_s1041" type="#_x0000_t202" style="position:absolute;margin-left:17.15pt;margin-top:21.85pt;width:218.8pt;height:24.3pt;z-index:251650560;visibility:visible;mso-wrap-style:square;mso-width-percent:0;mso-height-percent:0;mso-wrap-distance-left:9pt;mso-wrap-distance-top:0;mso-wrap-distance-right:9pt;mso-wrap-distance-bottom:0;mso-position-horizontal:absolute;mso-position-horizontal-relative:text;mso-position-vertical:absolute;mso-position-vertical-relative:text;mso-width-percent:0;mso-height-percent:0;mso-width-relative:margin;mso-height-relative:margin;v-text-anchor:top" o:gfxdata="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" filled="f" stroked="f">
                 <v:textbox>
                   <w:txbxContent>
                     <w:p>
@@ -2048,301 +1938,7 @@
         <mc:AlternateContent>
           <mc:Choice Requires="wps">
             <w:drawing>
-              <wp:anchor distT="0" distB="0" distL="114300" distR="114300" simplePos="0" relativeHeight="251664896" behindDoc="0" locked="0" layoutInCell="1" allowOverlap="1" wp14:anchorId="307AB342" wp14:editId="36F54A50">
-                <wp:simplePos x="0" y="0"/>
-                <wp:positionH relativeFrom="column">
-                  <wp:posOffset>3080385</wp:posOffset>
-                </wp:positionH>
-                <wp:positionV relativeFrom="paragraph">
-                  <wp:posOffset>287020</wp:posOffset>
-                </wp:positionV>
-                <wp:extent cx="1908175" cy="295275"/>
-                <wp:effectExtent l="0" t="0" r="0" b="0"/>
-                <wp:wrapNone/>
-                <wp:docPr id="31" name="TextBox 30">
-                  <a:extLst xmlns:a="http://schemas.openxmlformats.org/drawingml/2006/main">
-                    <a:ext uri="{FF2B5EF4-FFF2-40B4-BE49-F238E27FC236}">
-                      <a16:creationId xmlns:a16="http://schemas.microsoft.com/office/drawing/2014/main" id="{96397EBF-B87E-9762-E638-F8A4C14FF5BF}"/>
-                    </a:ext>
-                  </a:extLst>
-                </wp:docPr>
-                <wp:cNvGraphicFramePr/>
-                <a:graphic xmlns:a="http://schemas.openxmlformats.org/drawingml/2006/main">
-                  <a:graphicData uri="http://schemas.microsoft.com/office/word/2010/wordprocessingShape">
-                    <wps:wsp>
-                      <wps:cNvSpPr txBox="1"/>
-                      <wps:spPr>
-                        <a:xfrm>
-                          <a:off x="0" y="0"/>
-                          <a:ext cx="1908175" cy="295275"/>
-                        </a:xfrm>
-                        <a:prstGeom prst="rect">
-                          <a:avLst/>
-                        </a:prstGeom>
-                        <a:noFill/>
-                      </wps:spPr>
-                      <wps:txbx>
-                        <w:txbxContent>
-                          <w:p>
-                            <w:pPr>
-                              <w:rPr>
-                                <w:rFonts w:ascii="Aptos Display" w:hAnsi="Aptos Display" w:cstheme="minorBidi"/>
-                                <w:color w:val="000000" w:themeColor="text1"/>
-                                <w:kern w:val="24"/>
-                                <w:sz w:val="24"/>
-                                <w:szCs w:val="24"/>
-                                <w14:ligatures w14:val="none"/>
-                              </w:rPr>
-                            </w:pPr>
-                            <w:r>
-                              <w:rPr>
-                                <w:rFonts w:ascii="Aptos Display" w:hAnsi="Aptos Display" w:cstheme="minorBidi"/>
-                                <w:color w:val="000000" w:themeColor="text1"/>
-                                <w:kern w:val="24"/>
-                                <w:sz w:val="24"/>
-                                <w:szCs w:val="24"/>
-                              </w:rPr>
-                              <w:t>Books</w:t>
-                            </w:r>
-                            <w:r>
-                              <w:rPr>
-                                <w:rFonts w:ascii="Aptos Display" w:hAnsi="Aptos Display" w:cstheme="minorBidi"/>
-                                <w:color w:val="000000" w:themeColor="text1"/>
-                                <w:kern w:val="24"/>
-                                <w:sz w:val="24"/>
-                                <w:szCs w:val="24"/>
-                              </w:rPr>
-                              <w:t>: &lt;Books&gt;</w:t>
-                            </w:r>
-                            <w:r>
-                              <w:rPr>
-                                <w:rFonts w:ascii="Aptos Display" w:hAnsi="Aptos Display" w:cstheme="minorBidi"/>
-                                <w:color w:val="000000" w:themeColor="text1"/>
-                                <w:kern w:val="24"/>
-                                <w:sz w:val="24"/>
-                                <w:szCs w:val="24"/>
-                              </w:rPr>
-                              <w:t xml:space="preserve"> </w:t>
-                            </w:r>
-                          </w:p>
-                        </w:txbxContent>
-                      </wps:txbx>
-                      <wps:bodyPr wrap="square" rtlCol="0">
-                        <a:noAutofit/>
-                      </wps:bodyPr>
-                    </wps:wsp>
-                  </a:graphicData>
-                </a:graphic>
-              </wp:anchor>
-            </w:drawing>
-          </mc:Choice>
-          <mc:Fallback>
-            <w:pict>
-              <v:shape w14:anchorId="307AB342" id="TextBox 30" o:spid="_x0000_s1043" type="#_x0000_t202" style="position:absolute;margin-left:242.55pt;margin-top:22.6pt;width:150.25pt;height:23.25pt;z-index:251664896;visibility:visible;mso-wrap-style:square;mso-wrap-distance-left:9pt;mso-wrap-distance-top:0;mso-wrap-distance-right:9pt;mso-wrap-distance-bottom:0;mso-position-horizontal:absolute;mso-position-horizontal-relative:text;mso-position-vertical:absolute;mso-position-vertical-relative:text;v-text-anchor:top" o:gfxdata="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" filled="f" stroked="f">
-                <v:textbox>
-                  <w:txbxContent>
-                    <w:p>
-                      <w:pPr>
-                        <w:rPr>
-                          <w:rFonts w:ascii="Aptos Display" w:hAnsi="Aptos Display" w:cstheme="minorBidi"/>
-                          <w:color w:val="000000" w:themeColor="text1"/>
-                          <w:kern w:val="24"/>
-                          <w:sz w:val="24"/>
-                          <w:szCs w:val="24"/>
-                          <w14:ligatures w14:val="none"/>
-                        </w:rPr>
-                      </w:pPr>
-                      <w:r>
-                        <w:rPr>
-                          <w:rFonts w:ascii="Aptos Display" w:hAnsi="Aptos Display" w:cstheme="minorBidi"/>
-                          <w:color w:val="000000" w:themeColor="text1"/>
-                          <w:kern w:val="24"/>
-                          <w:sz w:val="24"/>
-                          <w:szCs w:val="24"/>
-                        </w:rPr>
-                        <w:t>Books</w:t>
-                      </w:r>
-                      <w:r>
-                        <w:rPr>
-                          <w:rFonts w:ascii="Aptos Display" w:hAnsi="Aptos Display" w:cstheme="minorBidi"/>
-                          <w:color w:val="000000" w:themeColor="text1"/>
-                          <w:kern w:val="24"/>
-                          <w:sz w:val="24"/>
-                          <w:szCs w:val="24"/>
-                        </w:rPr>
-                        <w:t>: &lt;Books&gt;</w:t>
-                      </w:r>
-                      <w:r>
-                        <w:rPr>
-                          <w:rFonts w:ascii="Aptos Display" w:hAnsi="Aptos Display" w:cstheme="minorBidi"/>
-                          <w:color w:val="000000" w:themeColor="text1"/>
-                          <w:kern w:val="24"/>
-                          <w:sz w:val="24"/>
-                          <w:szCs w:val="24"/>
-                        </w:rPr>
-                        <w:t xml:space="preserve"> </w:t>
-                      </w:r>
-                    </w:p>
-                  </w:txbxContent>
-                </v:textbox>
-              </v:shape>
-            </w:pict>
-          </mc:Fallback>
-        </mc:AlternateContent>
-      </w:r>
-      <w:r>
-        <w:rPr>
-          <w:noProof/>
-          <w:lang w:val="en-US" w:eastAsia="en-US" w:bidi="ar-SA"/>
-        </w:rPr>
-        <mc:AlternateContent>
-          <mc:Choice Requires="wps">
-            <w:drawing>
-              <wp:anchor distT="0" distB="0" distL="114300" distR="114300" simplePos="0" relativeHeight="251663872" behindDoc="0" locked="0" layoutInCell="1" allowOverlap="1" wp14:anchorId="448604B1" wp14:editId="116B8CA7">
-                <wp:simplePos x="0" y="0"/>
-                <wp:positionH relativeFrom="column">
-                  <wp:posOffset>3070860</wp:posOffset>
-                </wp:positionH>
-                <wp:positionV relativeFrom="paragraph">
-                  <wp:posOffset>20320</wp:posOffset>
-                </wp:positionV>
-                <wp:extent cx="2111375" cy="304800"/>
-                <wp:effectExtent l="0" t="0" r="0" b="0"/>
-                <wp:wrapNone/>
-                <wp:docPr id="301062506" name="TextBox 30"/>
-                <wp:cNvGraphicFramePr/>
-                <a:graphic xmlns:a="http://schemas.openxmlformats.org/drawingml/2006/main">
-                  <a:graphicData uri="http://schemas.microsoft.com/office/word/2010/wordprocessingShape">
-                    <wps:wsp>
-                      <wps:cNvSpPr txBox="1"/>
-                      <wps:spPr>
-                        <a:xfrm>
-                          <a:off x="0" y="0"/>
-                          <a:ext cx="2111375" cy="304800"/>
-                        </a:xfrm>
-                        <a:prstGeom prst="rect">
-                          <a:avLst/>
-                        </a:prstGeom>
-                        <a:noFill/>
-                      </wps:spPr>
-                      <wps:txbx>
-                        <w:txbxContent>
-                          <w:p>
-                            <w:pPr>
-                              <w:rPr>
-                                <w:rFonts w:ascii="Aptos Display" w:hAnsi="Aptos Display" w:cstheme="minorBidi"/>
-                                <w:color w:val="000000" w:themeColor="text1"/>
-                                <w:kern w:val="24"/>
-                                <w:sz w:val="24"/>
-                                <w:szCs w:val="24"/>
-                                <w14:ligatures w14:val="none"/>
-                              </w:rPr>
-                            </w:pPr>
-                            <w:r>
-                              <w:rPr>
-                                <w:rFonts w:ascii="Aptos Display" w:hAnsi="Aptos Display" w:cstheme="minorBidi"/>
-                                <w:color w:val="000000" w:themeColor="text1"/>
-                                <w:kern w:val="24"/>
-                                <w:sz w:val="24"/>
-                                <w:szCs w:val="24"/>
-                              </w:rPr>
-                              <w:t>Registration Fee</w:t>
-                            </w:r>
-                            <w:r>
-                              <w:rPr>
-                                <w:rFonts w:ascii="Aptos Display" w:hAnsi="Aptos Display" w:cstheme="minorBidi"/>
-                                <w:color w:val="000000" w:themeColor="text1"/>
-                                <w:kern w:val="24"/>
-                                <w:sz w:val="24"/>
-                                <w:szCs w:val="24"/>
-                              </w:rPr>
-                              <w:t>: &lt;RF&gt;</w:t>
-                            </w:r>
-                            <w:r>
-                              <w:rPr>
-                                <w:rFonts w:ascii="Aptos Display" w:hAnsi="Aptos Display" w:cstheme="minorBidi"/>
-                                <w:color w:val="000000" w:themeColor="text1"/>
-                                <w:kern w:val="24"/>
-                                <w:sz w:val="24"/>
-                                <w:szCs w:val="24"/>
-                              </w:rPr>
-                              <w:t xml:space="preserve">     </w:t>
-                            </w:r>
-                          </w:p>
-                        </w:txbxContent>
-                      </wps:txbx>
-                      <wps:bodyPr wrap="square" rtlCol="0">
-                        <a:noAutofit/>
-                      </wps:bodyPr>
-                    </wps:wsp>
-                  </a:graphicData>
-                </a:graphic>
-              </wp:anchor>
-            </w:drawing>
-          </mc:Choice>
-          <mc:Fallback>
-            <w:pict>
-              <v:shape w14:anchorId="448604B1" id="_x0000_s1044" type="#_x0000_t202" style="position:absolute;margin-left:241.8pt;margin-top:1.6pt;width:166.25pt;height:24pt;z-index:251663872;visibility:visible;mso-wrap-style:square;mso-wrap-distance-left:9pt;mso-wrap-distance-top:0;mso-wrap-distance-right:9pt;mso-wrap-distance-bottom:0;mso-position-horizontal:absolute;mso-position-horizontal-relative:text;mso-position-vertical:absolute;mso-position-vertical-relative:text;v-text-anchor:top" o:gfxdata="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" filled="f" stroked="f">
-                <v:textbox>
-                  <w:txbxContent>
-                    <w:p>
-                      <w:pPr>
-                        <w:rPr>
-                          <w:rFonts w:ascii="Aptos Display" w:hAnsi="Aptos Display" w:cstheme="minorBidi"/>
-                          <w:color w:val="000000" w:themeColor="text1"/>
-                          <w:kern w:val="24"/>
-                          <w:sz w:val="24"/>
-                          <w:szCs w:val="24"/>
-                          <w14:ligatures w14:val="none"/>
-                        </w:rPr>
-                      </w:pPr>
-                      <w:r>
-                        <w:rPr>
-                          <w:rFonts w:ascii="Aptos Display" w:hAnsi="Aptos Display" w:cstheme="minorBidi"/>
-                          <w:color w:val="000000" w:themeColor="text1"/>
-                          <w:kern w:val="24"/>
-                          <w:sz w:val="24"/>
-                          <w:szCs w:val="24"/>
-                        </w:rPr>
-                        <w:t>Registration Fee</w:t>
-                      </w:r>
-                      <w:r>
-                        <w:rPr>
-                          <w:rFonts w:ascii="Aptos Display" w:hAnsi="Aptos Display" w:cstheme="minorBidi"/>
-                          <w:color w:val="000000" w:themeColor="text1"/>
-                          <w:kern w:val="24"/>
-                          <w:sz w:val="24"/>
-                          <w:szCs w:val="24"/>
-                        </w:rPr>
-                        <w:t>: &lt;RF&gt;</w:t>
-                      </w:r>
-                      <w:r>
-                        <w:rPr>
-                          <w:rFonts w:ascii="Aptos Display" w:hAnsi="Aptos Display" w:cstheme="minorBidi"/>
-                          <w:color w:val="000000" w:themeColor="text1"/>
-                          <w:kern w:val="24"/>
-                          <w:sz w:val="24"/>
-                          <w:szCs w:val="24"/>
-                        </w:rPr>
-                        <w:t xml:space="preserve">     </w:t>
-                      </w:r>
-                    </w:p>
-                  </w:txbxContent>
-                </v:textbox>
-              </v:shape>
-            </w:pict>
-          </mc:Fallback>
-        </mc:AlternateContent>
-      </w:r>
-      <w:r>
-        <w:rPr>
-          <w:noProof/>
-          <w:lang w:val="en-US" w:eastAsia="en-US" w:bidi="ar-SA"/>
-        </w:rPr>
-        <mc:AlternateContent>
-          <mc:Choice Requires="wps">
-            <w:drawing>
-              <wp:anchor distT="0" distB="0" distL="114300" distR="114300" simplePos="0" relativeHeight="251654656" behindDoc="0" locked="0" layoutInCell="1" allowOverlap="1" wp14:anchorId="3A115F77" wp14:editId="732043A8">
+              <wp:anchor distT="0" distB="0" distL="114300" distR="114300" simplePos="0" relativeHeight="251653632" behindDoc="0" locked="0" layoutInCell="1" allowOverlap="1" wp14:anchorId="3A115F77" wp14:editId="44C9E420">
                 <wp:simplePos x="0" y="0"/>
                 <wp:positionH relativeFrom="column">
                   <wp:posOffset>213995</wp:posOffset>
@@ -2422,7 +2018,7 @@
           </mc:Choice>
           <mc:Fallback>
             <w:pict>
-              <v:shape w14:anchorId="3A115F77" id="TextBox 16" o:spid="_x0000_s1045" type="#_x0000_t202" style="position:absolute;margin-left:16.85pt;margin-top:3.35pt;width:222pt;height:22.3pt;z-index:251654656;visibility:visible;mso-wrap-style:square;mso-wrap-distance-left:9pt;mso-wrap-distance-top:0;mso-wrap-distance-right:9pt;mso-wrap-distance-bottom:0;mso-position-horizontal:absolute;mso-position-horizontal-relative:text;mso-position-vertical:absolute;mso-position-vertical-relative:text;v-text-anchor:top" o:gfxdata="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" filled="f" stroked="f">
+              <v:shape w14:anchorId="3A115F77" id="TextBox 16" o:spid="_x0000_s1042" type="#_x0000_t202" style="position:absolute;margin-left:16.85pt;margin-top:3.35pt;width:222pt;height:22.3pt;z-index:251653632;visibility:visible;mso-wrap-style:square;mso-wrap-distance-left:9pt;mso-wrap-distance-top:0;mso-wrap-distance-right:9pt;mso-wrap-distance-bottom:0;mso-position-horizontal:absolute;mso-position-horizontal-relative:text;mso-position-vertical:absolute;mso-position-vertical-relative:text;v-text-anchor:top" o:gfxdata="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" filled="f" stroked="f">
                 <v:textbox>
                   <w:txbxContent>
                     <w:p>
@@ -2474,7 +2070,7 @@
         <mc:AlternateContent>
           <mc:Choice Requires="wps">
             <w:drawing>
-              <wp:anchor distT="0" distB="0" distL="114300" distR="114300" simplePos="0" relativeHeight="251649536" behindDoc="0" locked="0" layoutInCell="1" allowOverlap="1" wp14:anchorId="6EA48C81" wp14:editId="69F4D7AF">
+              <wp:anchor distT="0" distB="0" distL="114300" distR="114300" simplePos="0" relativeHeight="251648512" behindDoc="0" locked="0" layoutInCell="1" allowOverlap="1" wp14:anchorId="6EA48C81" wp14:editId="45382CEB">
                 <wp:simplePos x="0" y="0"/>
                 <wp:positionH relativeFrom="column">
                   <wp:posOffset>216535</wp:posOffset>
@@ -2554,7 +2150,7 @@
           </mc:Choice>
           <mc:Fallback>
             <w:pict>
-              <v:shape w14:anchorId="6EA48C81" id="_x0000_s1046" type="#_x0000_t202" style="position:absolute;margin-left:17.05pt;margin-top:18.45pt;width:180.75pt;height:26.25pt;z-index:251649536;visibility:visible;mso-wrap-style:square;mso-width-percent:0;mso-height-percent:0;mso-wrap-distance-left:9pt;mso-wrap-distance-top:0;mso-wrap-distance-right:9pt;mso-wrap-distance-bottom:0;mso-position-horizontal:absolute;mso-position-horizontal-relative:text;mso-position-vertical:absolute;mso-position-vertical-relative:text;mso-width-percent:0;mso-height-percent:0;mso-width-relative:margin;mso-height-relative:margin;v-text-anchor:top" o:gfxdata="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" filled="f" stroked="f">
+              <v:shape w14:anchorId="6EA48C81" id="_x0000_s1043" type="#_x0000_t202" style="position:absolute;margin-left:17.05pt;margin-top:18.45pt;width:180.75pt;height:26.25pt;z-index:251648512;visibility:visible;mso-wrap-style:square;mso-width-percent:0;mso-height-percent:0;mso-wrap-distance-left:9pt;mso-wrap-distance-top:0;mso-wrap-distance-right:9pt;mso-wrap-distance-bottom:0;mso-position-horizontal:absolute;mso-position-horizontal-relative:text;mso-position-vertical:absolute;mso-position-vertical-relative:text;mso-width-percent:0;mso-height-percent:0;mso-width-relative:margin;mso-height-relative:margin;v-text-anchor:top" o:gfxdata="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" filled="f" stroked="f">
                 <v:textbox>
                   <w:txbxContent>
                     <w:p>
@@ -2596,26 +2192,46 @@
           </mc:Fallback>
         </mc:AlternateContent>
       </w:r>
+    </w:p>
+    <w:p/>
+    <w:p>
+      <w:pPr>
+        <w:tabs>
+          <w:tab w:val="left" w:pos="6946"/>
+          <w:tab w:val="left" w:pos="7371"/>
+        </w:tabs>
+        <w:ind w:right="-7385"/>
+      </w:pPr>
+    </w:p>
+    <w:p>
+      <w:pPr>
+        <w:tabs>
+          <w:tab w:val="left" w:pos="6946"/>
+          <w:tab w:val="left" w:pos="7371"/>
+        </w:tabs>
+        <w:ind w:right="-7385"/>
+      </w:pPr>
       <w:r>
         <w:rPr>
           <w:noProof/>
+          <w:lang w:val="en-US" w:eastAsia="en-US" w:bidi="ar-SA"/>
         </w:rPr>
         <mc:AlternateContent>
           <mc:Choice Requires="wps">
             <w:drawing>
-              <wp:anchor distT="0" distB="0" distL="114300" distR="114300" simplePos="0" relativeHeight="251665920" behindDoc="0" locked="0" layoutInCell="1" allowOverlap="1" wp14:anchorId="27F77261" wp14:editId="128A97AD">
+              <wp:anchor distT="0" distB="0" distL="114300" distR="114300" simplePos="0" relativeHeight="251679232" behindDoc="0" locked="0" layoutInCell="1" allowOverlap="1" wp14:anchorId="3AE905B4" wp14:editId="1E31DAEB">
                 <wp:simplePos x="0" y="0"/>
                 <wp:positionH relativeFrom="column">
-                  <wp:posOffset>3070860</wp:posOffset>
+                  <wp:posOffset>6031865</wp:posOffset>
                 </wp:positionH>
                 <wp:positionV relativeFrom="paragraph">
-                  <wp:posOffset>248920</wp:posOffset>
+                  <wp:posOffset>72720</wp:posOffset>
                 </wp:positionV>
-                <wp:extent cx="1908175" cy="342900"/>
+                <wp:extent cx="3048000" cy="296545"/>
                 <wp:effectExtent l="0" t="0" r="0" b="0"/>
                 <wp:wrapNone/>
-                <wp:docPr id="165100021" name="TextBox 30"/>
-                <wp:cNvGraphicFramePr/>
+                <wp:docPr id="995578692" name="TextBox 17"/>
+                <wp:cNvGraphicFramePr xmlns:a="http://schemas.openxmlformats.org/drawingml/2006/main"/>
                 <a:graphic xmlns:a="http://schemas.openxmlformats.org/drawingml/2006/main">
                   <a:graphicData uri="http://schemas.microsoft.com/office/word/2010/wordprocessingShape">
                     <wps:wsp>
@@ -2623,7 +2239,7 @@
                       <wps:spPr>
                         <a:xfrm>
                           <a:off x="0" y="0"/>
-                          <a:ext cx="1908175" cy="342900"/>
+                          <a:ext cx="3048000" cy="296545"/>
                         </a:xfrm>
                         <a:prstGeom prst="rect">
                           <a:avLst/>
@@ -2651,27 +2267,47 @@
                                 <w:sz w:val="24"/>
                                 <w:szCs w:val="24"/>
                               </w:rPr>
-                              <w:t>Uniform</w:t>
-                            </w:r>
-                            <w:r>
-                              <w:rPr>
-                                <w:rFonts w:ascii="Aptos Display" w:hAnsi="Aptos Display" w:cstheme="minorBidi"/>
-                                <w:color w:val="000000" w:themeColor="text1"/>
-                                <w:kern w:val="24"/>
-                                <w:sz w:val="24"/>
-                                <w:szCs w:val="24"/>
-                              </w:rPr>
-                              <w:t>: &lt;Uniform&gt;</w:t>
-                            </w:r>
-                            <w:r>
-                              <w:rPr>
-                                <w:rFonts w:ascii="Aptos Display" w:hAnsi="Aptos Display" w:cstheme="minorBidi"/>
-                                <w:color w:val="000000" w:themeColor="text1"/>
-                                <w:kern w:val="24"/>
-                                <w:sz w:val="24"/>
-                                <w:szCs w:val="24"/>
-                              </w:rPr>
-                              <w:t xml:space="preserve"> </w:t>
+                              <w:t xml:space="preserve">Total </w:t>
+                            </w:r>
+                            <w:r>
+                              <w:rPr>
+                                <w:rFonts w:ascii="Aptos Display" w:hAnsi="Aptos Display" w:cstheme="minorBidi"/>
+                                <w:color w:val="000000" w:themeColor="text1"/>
+                                <w:kern w:val="24"/>
+                                <w:sz w:val="24"/>
+                                <w:szCs w:val="24"/>
+                              </w:rPr>
+                              <w:t>Tuition</w:t>
+                            </w:r>
+                            <w:r>
+                              <w:rPr>
+                                <w:rFonts w:ascii="Aptos Display" w:hAnsi="Aptos Display" w:cstheme="minorBidi"/>
+                                <w:color w:val="000000" w:themeColor="text1"/>
+                                <w:kern w:val="24"/>
+                                <w:sz w:val="24"/>
+                                <w:szCs w:val="24"/>
+                              </w:rPr>
+                              <w:t xml:space="preserve"> Fee: &lt;T</w:t>
+                            </w:r>
+                            <w:r>
+                              <w:rPr>
+                                <w:rFonts w:ascii="Aptos Display" w:hAnsi="Aptos Display" w:cstheme="minorBidi"/>
+                                <w:color w:val="000000" w:themeColor="text1"/>
+                                <w:kern w:val="24"/>
+                                <w:sz w:val="24"/>
+                                <w:szCs w:val="24"/>
+                              </w:rPr>
+                              <w:t>TF</w:t>
+                            </w:r>
+                            <w:r>
+                              <w:rPr>
+                                <w:rFonts w:ascii="Aptos Display" w:hAnsi="Aptos Display" w:cstheme="minorBidi"/>
+                                <w:color w:val="000000" w:themeColor="text1"/>
+                                <w:kern w:val="24"/>
+                                <w:sz w:val="24"/>
+                                <w:szCs w:val="24"/>
+                              </w:rPr>
+                              <w:t>&gt;</w:t>
                             </w:r>
                           </w:p>
                         </w:txbxContent>
@@ -2687,7 +2323,7 @@
           </mc:Choice>
           <mc:Fallback>
             <w:pict>
-              <v:shape w14:anchorId="27F77261" id="_x0000_s1047" type="#_x0000_t202" style="position:absolute;margin-left:241.8pt;margin-top:19.6pt;width:150.25pt;height:27pt;z-index:251665920;visibility:visible;mso-wrap-style:square;mso-wrap-distance-left:9pt;mso-wrap-distance-top:0;mso-wrap-distance-right:9pt;mso-wrap-distance-bottom:0;mso-position-horizontal:absolute;mso-position-horizontal-relative:text;mso-position-vertical:absolute;mso-position-vertical-relative:text;v-text-anchor:top" o:gfxdata="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" filled="f" stroked="f">
+              <v:shape w14:anchorId="3AE905B4" id="TextBox 17" o:spid="_x0000_s1044" type="#_x0000_t202" style="position:absolute;margin-left:474.95pt;margin-top:5.75pt;width:240pt;height:23.35pt;z-index:251679232;visibility:visible;mso-wrap-style:square;mso-wrap-distance-left:9pt;mso-wrap-distance-top:0;mso-wrap-distance-right:9pt;mso-wrap-distance-bottom:0;mso-position-horizontal:absolute;mso-position-horizontal-relative:text;mso-position-vertical:absolute;mso-position-vertical-relative:text;v-text-anchor:top" o:gfxdata="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" filled="f" stroked="f">
                 <v:textbox>
                   <w:txbxContent>
                     <w:p>
@@ -2709,428 +2345,48 @@
                           <w:sz w:val="24"/>
                           <w:szCs w:val="24"/>
                         </w:rPr>
-                        <w:t>Uniform</w:t>
-                      </w:r>
-                      <w:r>
-                        <w:rPr>
-                          <w:rFonts w:ascii="Aptos Display" w:hAnsi="Aptos Display" w:cstheme="minorBidi"/>
-                          <w:color w:val="000000" w:themeColor="text1"/>
-                          <w:kern w:val="24"/>
-                          <w:sz w:val="24"/>
-                          <w:szCs w:val="24"/>
-                        </w:rPr>
-                        <w:t>: &lt;Uniform&gt;</w:t>
-                      </w:r>
-                      <w:r>
-                        <w:rPr>
-                          <w:rFonts w:ascii="Aptos Display" w:hAnsi="Aptos Display" w:cstheme="minorBidi"/>
-                          <w:color w:val="000000" w:themeColor="text1"/>
-                          <w:kern w:val="24"/>
-                          <w:sz w:val="24"/>
-                          <w:szCs w:val="24"/>
-                        </w:rPr>
-                        <w:t xml:space="preserve"> </w:t>
-                      </w:r>
-                    </w:p>
-                  </w:txbxContent>
-                </v:textbox>
-              </v:shape>
-            </w:pict>
-          </mc:Fallback>
-        </mc:AlternateContent>
-      </w:r>
-    </w:p>
-    <w:p/>
-    <w:tbl>
-      <w:tblPr>
-        <w:tblStyle w:val="TableGrid0"/>
-        <w:tblpPr w:leftFromText="180" w:rightFromText="180" w:vertAnchor="text" w:horzAnchor="page" w:tblpX="2039" w:tblpY="722"/>
-        <w:tblW w:w="0" w:type="auto"/>
-        <w:tblLook w:val="04A0" w:firstRow="1" w:lastRow="0" w:firstColumn="1" w:lastColumn="0" w:noHBand="0" w:noVBand="1"/>
-      </w:tblPr>
-      <w:tblGrid>
-        <w:gridCol w:w="2076"/>
-        <w:gridCol w:w="2314"/>
-        <w:gridCol w:w="2126"/>
-      </w:tblGrid>
-      <w:tr>
-        <w:trPr>
-          <w:trHeight w:val="341"/>
-        </w:trPr>
-        <w:tc>
-          <w:tcPr>
-            <w:tcW w:w="2076" w:type="dxa"/>
-          </w:tcPr>
-          <w:p>
-            <w:pPr>
-              <w:tabs>
-                <w:tab w:val="left" w:pos="6946"/>
-                <w:tab w:val="left" w:pos="7371"/>
-              </w:tabs>
-              <w:ind w:right="-7385"/>
-            </w:pPr>
-            <w:r>
-              <w:rPr>
-                <w:rFonts w:ascii="Aptos Display" w:hAnsi="Aptos Display" w:cstheme="minorBidi"/>
-                <w:color w:val="000000" w:themeColor="text1"/>
-                <w:kern w:val="24"/>
-                <w:sz w:val="18"/>
-                <w:szCs w:val="18"/>
-              </w:rPr>
-              <w:t>Date</w:t>
-            </w:r>
-            <w:r>
-              <w:rPr>
-                <w:rFonts w:ascii="Aptos Display" w:hAnsi="Aptos Display" w:cstheme="minorBidi"/>
-                <w:color w:val="000000" w:themeColor="text1"/>
-                <w:kern w:val="24"/>
-                <w:sz w:val="18"/>
-                <w:szCs w:val="18"/>
-              </w:rPr>
-              <w:t>: &lt;</w:t>
-            </w:r>
-            <w:r>
-              <w:rPr>
-                <w:rFonts w:ascii="Aptos Display" w:hAnsi="Aptos Display" w:cstheme="minorBidi"/>
-                <w:color w:val="000000" w:themeColor="text1"/>
-                <w:kern w:val="24"/>
-                <w:sz w:val="18"/>
-                <w:szCs w:val="18"/>
-              </w:rPr>
-              <w:t>Date</w:t>
-            </w:r>
-            <w:r>
-              <w:rPr>
-                <w:rFonts w:ascii="Aptos Display" w:hAnsi="Aptos Display" w:cstheme="minorBidi"/>
-                <w:color w:val="000000" w:themeColor="text1"/>
-                <w:kern w:val="24"/>
-                <w:sz w:val="18"/>
-                <w:szCs w:val="18"/>
-              </w:rPr>
-              <w:t xml:space="preserve">&gt;       </w:t>
-            </w:r>
-          </w:p>
-        </w:tc>
-        <w:tc>
-          <w:tcPr>
-            <w:tcW w:w="2314" w:type="dxa"/>
-          </w:tcPr>
-          <w:p>
-            <w:pPr>
-              <w:tabs>
-                <w:tab w:val="left" w:pos="6946"/>
-                <w:tab w:val="left" w:pos="7371"/>
-              </w:tabs>
-              <w:ind w:right="-7385"/>
-            </w:pPr>
-            <w:r>
-              <w:rPr>
-                <w:rFonts w:ascii="Aptos Display" w:hAnsi="Aptos Display" w:cstheme="minorBidi"/>
-                <w:color w:val="000000" w:themeColor="text1"/>
-                <w:kern w:val="24"/>
-                <w:sz w:val="18"/>
-                <w:szCs w:val="18"/>
-              </w:rPr>
-              <w:t>Current Payment</w:t>
-            </w:r>
-            <w:r>
-              <w:rPr>
-                <w:rFonts w:ascii="Aptos Display" w:hAnsi="Aptos Display" w:cstheme="minorBidi"/>
-                <w:color w:val="000000" w:themeColor="text1"/>
-                <w:kern w:val="24"/>
-                <w:sz w:val="18"/>
-                <w:szCs w:val="18"/>
-              </w:rPr>
-              <w:t>: &lt;</w:t>
-            </w:r>
-            <w:r>
-              <w:rPr>
-                <w:rFonts w:ascii="Aptos Display" w:hAnsi="Aptos Display" w:cstheme="minorBidi"/>
-                <w:color w:val="000000" w:themeColor="text1"/>
-                <w:kern w:val="24"/>
-                <w:sz w:val="18"/>
-                <w:szCs w:val="18"/>
-              </w:rPr>
-              <w:t>Payment</w:t>
-            </w:r>
-            <w:r>
-              <w:rPr>
-                <w:rFonts w:ascii="Aptos Display" w:hAnsi="Aptos Display" w:cstheme="minorBidi"/>
-                <w:color w:val="000000" w:themeColor="text1"/>
-                <w:kern w:val="24"/>
-                <w:sz w:val="18"/>
-                <w:szCs w:val="18"/>
-              </w:rPr>
-              <w:t>&gt;</w:t>
-            </w:r>
-            <w:r>
-              <w:rPr>
-                <w:rFonts w:ascii="Aptos Display" w:hAnsi="Aptos Display" w:cstheme="minorBidi"/>
-                <w:color w:val="000000" w:themeColor="text1"/>
-                <w:kern w:val="24"/>
-                <w:sz w:val="18"/>
-                <w:szCs w:val="18"/>
-              </w:rPr>
-              <w:t xml:space="preserve">      </w:t>
-            </w:r>
-          </w:p>
-        </w:tc>
-        <w:tc>
-          <w:tcPr>
-            <w:tcW w:w="2126" w:type="dxa"/>
-          </w:tcPr>
-          <w:p>
-            <w:pPr>
-              <w:rPr>
-                <w:rFonts w:ascii="Aptos Display" w:hAnsi="Aptos Display" w:cstheme="minorBidi"/>
-                <w:color w:val="000000" w:themeColor="text1"/>
-                <w:kern w:val="24"/>
-                <w:sz w:val="18"/>
-                <w:szCs w:val="18"/>
-              </w:rPr>
-            </w:pPr>
-            <w:r>
-              <w:rPr>
-                <w:rFonts w:ascii="Aptos Display" w:hAnsi="Aptos Display" w:cstheme="minorBidi"/>
-                <w:color w:val="000000" w:themeColor="text1"/>
-                <w:kern w:val="24"/>
-                <w:sz w:val="18"/>
-                <w:szCs w:val="18"/>
-              </w:rPr>
-              <w:t>Balance: &lt;Balance&gt;</w:t>
-            </w:r>
-          </w:p>
-        </w:tc>
-      </w:tr>
-      <w:tr>
-        <w:trPr>
-          <w:trHeight w:val="341"/>
-        </w:trPr>
-        <w:tc>
-          <w:tcPr>
-            <w:tcW w:w="2076" w:type="dxa"/>
-          </w:tcPr>
-          <w:p>
-            <w:pPr>
-              <w:tabs>
-                <w:tab w:val="left" w:pos="6946"/>
-                <w:tab w:val="left" w:pos="7371"/>
-              </w:tabs>
-              <w:ind w:right="-7385"/>
-              <w:rPr>
-                <w:rFonts w:ascii="Aptos Display" w:hAnsi="Aptos Display" w:cstheme="minorBidi"/>
-                <w:color w:val="000000" w:themeColor="text1"/>
-                <w:kern w:val="24"/>
-                <w:sz w:val="18"/>
-                <w:szCs w:val="18"/>
-              </w:rPr>
-            </w:pPr>
-          </w:p>
-        </w:tc>
-        <w:tc>
-          <w:tcPr>
-            <w:tcW w:w="2314" w:type="dxa"/>
-          </w:tcPr>
-          <w:p>
-            <w:pPr>
-              <w:tabs>
-                <w:tab w:val="left" w:pos="6946"/>
-                <w:tab w:val="left" w:pos="7371"/>
-              </w:tabs>
-              <w:ind w:right="-7385"/>
-              <w:rPr>
-                <w:rFonts w:ascii="Aptos Display" w:hAnsi="Aptos Display" w:cstheme="minorBidi"/>
-                <w:color w:val="000000" w:themeColor="text1"/>
-                <w:kern w:val="24"/>
-                <w:sz w:val="18"/>
-                <w:szCs w:val="18"/>
-              </w:rPr>
-            </w:pPr>
-          </w:p>
-        </w:tc>
-        <w:tc>
-          <w:tcPr>
-            <w:tcW w:w="2126" w:type="dxa"/>
-          </w:tcPr>
-          <w:p>
-            <w:pPr>
-              <w:rPr>
-                <w:rFonts w:ascii="Aptos Display" w:hAnsi="Aptos Display" w:cstheme="minorBidi"/>
-                <w:color w:val="000000" w:themeColor="text1"/>
-                <w:kern w:val="24"/>
-                <w:sz w:val="18"/>
-                <w:szCs w:val="18"/>
-              </w:rPr>
-            </w:pPr>
-          </w:p>
-        </w:tc>
-      </w:tr>
-    </w:tbl>
-    <w:p>
-      <w:pPr>
-        <w:tabs>
-          <w:tab w:val="left" w:pos="6946"/>
-          <w:tab w:val="left" w:pos="7371"/>
-        </w:tabs>
-        <w:ind w:right="-7385"/>
-      </w:pPr>
-      <w:r>
-        <w:rPr>
-          <w:noProof/>
-        </w:rPr>
-        <mc:AlternateContent>
-          <mc:Choice Requires="wps">
-            <w:drawing>
-              <wp:anchor distT="0" distB="0" distL="114300" distR="114300" simplePos="0" relativeHeight="251658752" behindDoc="0" locked="0" layoutInCell="1" allowOverlap="1" wp14:anchorId="44B38109" wp14:editId="6F404A45">
-                <wp:simplePos x="0" y="0"/>
-                <wp:positionH relativeFrom="column">
-                  <wp:posOffset>2037344</wp:posOffset>
-                </wp:positionH>
-                <wp:positionV relativeFrom="paragraph">
-                  <wp:posOffset>142240</wp:posOffset>
-                </wp:positionV>
-                <wp:extent cx="1552755" cy="294005"/>
-                <wp:effectExtent l="0" t="0" r="0" b="0"/>
-                <wp:wrapNone/>
-                <wp:docPr id="1150647750" name="TextBox 38"/>
-                <wp:cNvGraphicFramePr/>
-                <a:graphic xmlns:a="http://schemas.openxmlformats.org/drawingml/2006/main">
-                  <a:graphicData uri="http://schemas.microsoft.com/office/word/2010/wordprocessingShape">
-                    <wps:wsp>
-                      <wps:cNvSpPr txBox="1"/>
-                      <wps:spPr>
-                        <a:xfrm>
-                          <a:off x="0" y="0"/>
-                          <a:ext cx="1552755" cy="294005"/>
-                        </a:xfrm>
-                        <a:prstGeom prst="rect">
-                          <a:avLst/>
-                        </a:prstGeom>
-                        <a:noFill/>
-                      </wps:spPr>
-                      <wps:txbx>
-                        <w:txbxContent>
-                          <w:p>
-                            <w:pPr>
-                              <w:jc w:val="center"/>
-                              <w:rPr>
-                                <w:rFonts w:ascii="Aptos Display" w:hAnsi="Aptos Display" w:cstheme="minorBidi"/>
-                                <w:b/>
-                                <w:bCs/>
-                                <w:color w:val="000000" w:themeColor="text1"/>
-                                <w:kern w:val="24"/>
-                                <w:sz w:val="24"/>
-                                <w:szCs w:val="24"/>
-                              </w:rPr>
-                            </w:pPr>
-                            <w:r>
-                              <w:rPr>
-                                <w:rFonts w:ascii="Aptos Display" w:hAnsi="Aptos Display" w:cstheme="minorBidi"/>
-                                <w:b/>
-                                <w:bCs/>
-                                <w:color w:val="000000" w:themeColor="text1"/>
-                                <w:kern w:val="24"/>
-                                <w:sz w:val="24"/>
-                                <w:szCs w:val="24"/>
-                              </w:rPr>
-                              <w:t>Payment History</w:t>
-                            </w:r>
-                          </w:p>
-                          <w:p>
-                            <w:pPr>
-                              <w:rPr>
-                                <w:rFonts w:ascii="Aptos Display" w:hAnsi="Aptos Display" w:cstheme="minorBidi"/>
-                                <w:color w:val="000000" w:themeColor="text1"/>
-                                <w:kern w:val="24"/>
-                                <w:sz w:val="28"/>
-                                <w:szCs w:val="28"/>
-                                <w14:ligatures w14:val="none"/>
-                              </w:rPr>
-                            </w:pPr>
-                          </w:p>
-                          <w:p>
-                            <w:pPr>
-                              <w:rPr>
-                                <w:rFonts w:ascii="Aptos Display" w:hAnsi="Aptos Display" w:cstheme="minorBidi"/>
-                                <w:color w:val="000000" w:themeColor="text1"/>
-                                <w:kern w:val="24"/>
-                                <w:sz w:val="28"/>
-                                <w:szCs w:val="28"/>
-                                <w14:ligatures w14:val="none"/>
-                              </w:rPr>
-                            </w:pPr>
-                          </w:p>
-                        </w:txbxContent>
-                      </wps:txbx>
-                      <wps:bodyPr wrap="square" rtlCol="0">
-                        <a:noAutofit/>
-                      </wps:bodyPr>
-                    </wps:wsp>
-                  </a:graphicData>
-                </a:graphic>
-                <wp14:sizeRelH relativeFrom="margin">
-                  <wp14:pctWidth>0</wp14:pctWidth>
-                </wp14:sizeRelH>
-                <wp14:sizeRelV relativeFrom="margin">
-                  <wp14:pctHeight>0</wp14:pctHeight>
-                </wp14:sizeRelV>
-              </wp:anchor>
-            </w:drawing>
-          </mc:Choice>
-          <mc:Fallback>
-            <w:pict>
-              <v:shape w14:anchorId="44B38109" id="_x0000_s1048" type="#_x0000_t202" style="position:absolute;margin-left:160.4pt;margin-top:11.2pt;width:122.25pt;height:23.15pt;z-index:251658752;visibility:visible;mso-wrap-style:square;mso-width-percent:0;mso-height-percent:0;mso-wrap-distance-left:9pt;mso-wrap-distance-top:0;mso-wrap-distance-right:9pt;mso-wrap-distance-bottom:0;mso-position-horizontal:absolute;mso-position-horizontal-relative:text;mso-position-vertical:absolute;mso-position-vertical-relative:text;mso-width-percent:0;mso-height-percent:0;mso-width-relative:margin;mso-height-relative:margin;v-text-anchor:top" o:gfxdata="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" filled="f" stroked="f">
-                <v:textbox>
-                  <w:txbxContent>
-                    <w:p>
-                      <w:pPr>
-                        <w:jc w:val="center"/>
-                        <w:rPr>
-                          <w:rFonts w:ascii="Aptos Display" w:hAnsi="Aptos Display" w:cstheme="minorBidi"/>
-                          <w:b/>
-                          <w:bCs/>
-                          <w:color w:val="000000" w:themeColor="text1"/>
-                          <w:kern w:val="24"/>
-                          <w:sz w:val="24"/>
-                          <w:szCs w:val="24"/>
-                        </w:rPr>
-                      </w:pPr>
-                      <w:r>
-                        <w:rPr>
-                          <w:rFonts w:ascii="Aptos Display" w:hAnsi="Aptos Display" w:cstheme="minorBidi"/>
-                          <w:b/>
-                          <w:bCs/>
-                          <w:color w:val="000000" w:themeColor="text1"/>
-                          <w:kern w:val="24"/>
-                          <w:sz w:val="24"/>
-                          <w:szCs w:val="24"/>
-                        </w:rPr>
-                        <w:t>Payment History</w:t>
-                      </w:r>
-                    </w:p>
-                    <w:p>
-                      <w:pPr>
-                        <w:rPr>
-                          <w:rFonts w:ascii="Aptos Display" w:hAnsi="Aptos Display" w:cstheme="minorBidi"/>
-                          <w:color w:val="000000" w:themeColor="text1"/>
-                          <w:kern w:val="24"/>
-                          <w:sz w:val="28"/>
-                          <w:szCs w:val="28"/>
-                          <w14:ligatures w14:val="none"/>
-                        </w:rPr>
-                      </w:pPr>
-                    </w:p>
-                    <w:p>
-                      <w:pPr>
-                        <w:rPr>
-                          <w:rFonts w:ascii="Aptos Display" w:hAnsi="Aptos Display" w:cstheme="minorBidi"/>
-                          <w:color w:val="000000" w:themeColor="text1"/>
-                          <w:kern w:val="24"/>
-                          <w:sz w:val="28"/>
-                          <w:szCs w:val="28"/>
-                          <w14:ligatures w14:val="none"/>
-                        </w:rPr>
-                      </w:pPr>
+                        <w:t xml:space="preserve">Total </w:t>
+                      </w:r>
+                      <w:r>
+                        <w:rPr>
+                          <w:rFonts w:ascii="Aptos Display" w:hAnsi="Aptos Display" w:cstheme="minorBidi"/>
+                          <w:color w:val="000000" w:themeColor="text1"/>
+                          <w:kern w:val="24"/>
+                          <w:sz w:val="24"/>
+                          <w:szCs w:val="24"/>
+                        </w:rPr>
+                        <w:t>Tuition</w:t>
+                      </w:r>
+                      <w:r>
+                        <w:rPr>
+                          <w:rFonts w:ascii="Aptos Display" w:hAnsi="Aptos Display" w:cstheme="minorBidi"/>
+                          <w:color w:val="000000" w:themeColor="text1"/>
+                          <w:kern w:val="24"/>
+                          <w:sz w:val="24"/>
+                          <w:szCs w:val="24"/>
+                        </w:rPr>
+                        <w:t xml:space="preserve"> Fee: &lt;T</w:t>
+                      </w:r>
+                      <w:r>
+                        <w:rPr>
+                          <w:rFonts w:ascii="Aptos Display" w:hAnsi="Aptos Display" w:cstheme="minorBidi"/>
+                          <w:color w:val="000000" w:themeColor="text1"/>
+                          <w:kern w:val="24"/>
+                          <w:sz w:val="24"/>
+                          <w:szCs w:val="24"/>
+                        </w:rPr>
+                        <w:t>TF</w:t>
+                      </w:r>
+                      <w:r>
+                        <w:rPr>
+                          <w:rFonts w:ascii="Aptos Display" w:hAnsi="Aptos Display" w:cstheme="minorBidi"/>
+                          <w:color w:val="000000" w:themeColor="text1"/>
+                          <w:kern w:val="24"/>
+                          <w:sz w:val="24"/>
+                          <w:szCs w:val="24"/>
+                        </w:rPr>
+                        <w:t>&gt;</w:t>
+                      </w:r>
                     </w:p>
                   </w:txbxContent>
                 </v:textbox>
@@ -3147,18 +2403,24 @@
         <mc:AlternateContent>
           <mc:Choice Requires="wps">
             <w:drawing>
-              <wp:anchor distT="0" distB="0" distL="114300" distR="114300" simplePos="0" relativeHeight="251670016" behindDoc="0" locked="0" layoutInCell="1" allowOverlap="1" wp14:anchorId="0BC0B926" wp14:editId="1CF14497">
+              <wp:anchor distT="0" distB="0" distL="114300" distR="114300" simplePos="0" relativeHeight="251654656" behindDoc="0" locked="0" layoutInCell="1" allowOverlap="1" wp14:anchorId="44D85D1E" wp14:editId="53199590">
                 <wp:simplePos x="0" y="0"/>
                 <wp:positionH relativeFrom="column">
-                  <wp:posOffset>6076446</wp:posOffset>
+                  <wp:posOffset>6035040</wp:posOffset>
                 </wp:positionH>
                 <wp:positionV relativeFrom="paragraph">
-                  <wp:posOffset>1609018</wp:posOffset>
+                  <wp:posOffset>255600</wp:posOffset>
                 </wp:positionV>
-                <wp:extent cx="2762717" cy="337185"/>
+                <wp:extent cx="3048000" cy="296545"/>
                 <wp:effectExtent l="0" t="0" r="0" b="0"/>
                 <wp:wrapNone/>
-                <wp:docPr id="384351884" name="TextBox 39"/>
+                <wp:docPr id="18" name="TextBox 17">
+                  <a:extLst xmlns:a="http://schemas.openxmlformats.org/drawingml/2006/main">
+                    <a:ext uri="{FF2B5EF4-FFF2-40B4-BE49-F238E27FC236}">
+                      <a16:creationId xmlns:a16="http://schemas.microsoft.com/office/drawing/2014/main" id="{3208A838-A5BC-08F7-E343-A470345A513A}"/>
+                    </a:ext>
+                  </a:extLst>
+                </wp:docPr>
                 <wp:cNvGraphicFramePr/>
                 <a:graphic xmlns:a="http://schemas.openxmlformats.org/drawingml/2006/main">
                   <a:graphicData uri="http://schemas.microsoft.com/office/word/2010/wordprocessingShape">
@@ -3167,7 +2429,7 @@
                       <wps:spPr>
                         <a:xfrm>
                           <a:off x="0" y="0"/>
-                          <a:ext cx="2762717" cy="337185"/>
+                          <a:ext cx="3048000" cy="296545"/>
                         </a:xfrm>
                         <a:prstGeom prst="rect">
                           <a:avLst/>
@@ -3195,7 +2457,47 @@
                                 <w:sz w:val="24"/>
                                 <w:szCs w:val="24"/>
                               </w:rPr>
-                              <w:t>Received by: _________________________</w:t>
+                              <w:t xml:space="preserve">Total </w:t>
+                            </w:r>
+                            <w:r>
+                              <w:rPr>
+                                <w:rFonts w:ascii="Aptos Display" w:hAnsi="Aptos Display" w:cstheme="minorBidi"/>
+                                <w:color w:val="000000" w:themeColor="text1"/>
+                                <w:kern w:val="24"/>
+                                <w:sz w:val="24"/>
+                                <w:szCs w:val="24"/>
+                              </w:rPr>
+                              <w:t>Miscellaneous Fee</w:t>
+                            </w:r>
+                            <w:r>
+                              <w:rPr>
+                                <w:rFonts w:ascii="Aptos Display" w:hAnsi="Aptos Display" w:cstheme="minorBidi"/>
+                                <w:color w:val="000000" w:themeColor="text1"/>
+                                <w:kern w:val="24"/>
+                                <w:sz w:val="24"/>
+                                <w:szCs w:val="24"/>
+                              </w:rPr>
+                              <w:t>: &lt;T</w:t>
+                            </w:r>
+                            <w:r>
+                              <w:rPr>
+                                <w:rFonts w:ascii="Aptos Display" w:hAnsi="Aptos Display" w:cstheme="minorBidi"/>
+                                <w:color w:val="000000" w:themeColor="text1"/>
+                                <w:kern w:val="24"/>
+                                <w:sz w:val="24"/>
+                                <w:szCs w:val="24"/>
+                              </w:rPr>
+                              <w:t>MS</w:t>
+                            </w:r>
+                            <w:r>
+                              <w:rPr>
+                                <w:rFonts w:ascii="Aptos Display" w:hAnsi="Aptos Display" w:cstheme="minorBidi"/>
+                                <w:color w:val="000000" w:themeColor="text1"/>
+                                <w:kern w:val="24"/>
+                                <w:sz w:val="24"/>
+                                <w:szCs w:val="24"/>
+                              </w:rPr>
+                              <w:t>&gt;</w:t>
                             </w:r>
                           </w:p>
                         </w:txbxContent>
@@ -3206,15 +2508,12 @@
                     </wps:wsp>
                   </a:graphicData>
                 </a:graphic>
-                <wp14:sizeRelH relativeFrom="margin">
-                  <wp14:pctWidth>0</wp14:pctWidth>
-                </wp14:sizeRelH>
               </wp:anchor>
             </w:drawing>
           </mc:Choice>
           <mc:Fallback>
             <w:pict>
-              <v:shape w14:anchorId="0BC0B926" id="TextBox 39" o:spid="_x0000_s1049" type="#_x0000_t202" style="position:absolute;margin-left:478.45pt;margin-top:126.7pt;width:217.55pt;height:26.55pt;z-index:251670016;visibility:visible;mso-wrap-style:square;mso-width-percent:0;mso-wrap-distance-left:9pt;mso-wrap-distance-top:0;mso-wrap-distance-right:9pt;mso-wrap-distance-bottom:0;mso-position-horizontal:absolute;mso-position-horizontal-relative:text;mso-position-vertical:absolute;mso-position-vertical-relative:text;mso-width-percent:0;mso-width-relative:margin;v-text-anchor:top" o:gfxdata="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" filled="f" stroked="f">
+              <v:shape w14:anchorId="44D85D1E" id="_x0000_s1045" type="#_x0000_t202" style="position:absolute;margin-left:475.2pt;margin-top:20.15pt;width:240pt;height:23.35pt;z-index:251654656;visibility:visible;mso-wrap-style:square;mso-wrap-distance-left:9pt;mso-wrap-distance-top:0;mso-wrap-distance-right:9pt;mso-wrap-distance-bottom:0;mso-position-horizontal:absolute;mso-position-horizontal-relative:text;mso-position-vertical:absolute;mso-position-vertical-relative:text;v-text-anchor:top" o:gfxdata="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" filled="f" stroked="f">
                 <v:textbox>
                   <w:txbxContent>
                     <w:p>
@@ -3236,7 +2535,47 @@
                           <w:sz w:val="24"/>
                           <w:szCs w:val="24"/>
                         </w:rPr>
-                        <w:t>Received by: _________________________</w:t>
+                        <w:t xml:space="preserve">Total </w:t>
+                      </w:r>
+                      <w:r>
+                        <w:rPr>
+                          <w:rFonts w:ascii="Aptos Display" w:hAnsi="Aptos Display" w:cstheme="minorBidi"/>
+                          <w:color w:val="000000" w:themeColor="text1"/>
+                          <w:kern w:val="24"/>
+                          <w:sz w:val="24"/>
+                          <w:szCs w:val="24"/>
+                        </w:rPr>
+                        <w:t>Miscellaneous Fee</w:t>
+                      </w:r>
+                      <w:r>
+                        <w:rPr>
+                          <w:rFonts w:ascii="Aptos Display" w:hAnsi="Aptos Display" w:cstheme="minorBidi"/>
+                          <w:color w:val="000000" w:themeColor="text1"/>
+                          <w:kern w:val="24"/>
+                          <w:sz w:val="24"/>
+                          <w:szCs w:val="24"/>
+                        </w:rPr>
+                        <w:t>: &lt;T</w:t>
+                      </w:r>
+                      <w:r>
+                        <w:rPr>
+                          <w:rFonts w:ascii="Aptos Display" w:hAnsi="Aptos Display" w:cstheme="minorBidi"/>
+                          <w:color w:val="000000" w:themeColor="text1"/>
+                          <w:kern w:val="24"/>
+                          <w:sz w:val="24"/>
+                          <w:szCs w:val="24"/>
+                        </w:rPr>
+                        <w:t>MS</w:t>
+                      </w:r>
+                      <w:r>
+                        <w:rPr>
+                          <w:rFonts w:ascii="Aptos Display" w:hAnsi="Aptos Display" w:cstheme="minorBidi"/>
+                          <w:color w:val="000000" w:themeColor="text1"/>
+                          <w:kern w:val="24"/>
+                          <w:sz w:val="24"/>
+                          <w:szCs w:val="24"/>
+                        </w:rPr>
+                        <w:t>&gt;</w:t>
                       </w:r>
                     </w:p>
                   </w:txbxContent>
@@ -3254,18 +2593,24 @@
         <mc:AlternateContent>
           <mc:Choice Requires="wps">
             <w:drawing>
-              <wp:anchor distT="0" distB="0" distL="114300" distR="114300" simplePos="0" relativeHeight="251667968" behindDoc="0" locked="0" layoutInCell="1" allowOverlap="1" wp14:anchorId="0CA26639" wp14:editId="62D42664">
+              <wp:anchor distT="0" distB="0" distL="114300" distR="114300" simplePos="0" relativeHeight="251660800" behindDoc="0" locked="0" layoutInCell="1" allowOverlap="1" wp14:anchorId="0592B572" wp14:editId="1367EBFA">
                 <wp:simplePos x="0" y="0"/>
                 <wp:positionH relativeFrom="column">
-                  <wp:posOffset>6055995</wp:posOffset>
+                  <wp:posOffset>6033135</wp:posOffset>
                 </wp:positionH>
                 <wp:positionV relativeFrom="paragraph">
-                  <wp:posOffset>949696</wp:posOffset>
+                  <wp:posOffset>439445</wp:posOffset>
                 </wp:positionV>
-                <wp:extent cx="2514600" cy="337185"/>
+                <wp:extent cx="2416175" cy="293370"/>
                 <wp:effectExtent l="0" t="0" r="0" b="0"/>
                 <wp:wrapNone/>
-                <wp:docPr id="2043510013" name="TextBox 39"/>
+                <wp:docPr id="34" name="TextBox 33">
+                  <a:extLst xmlns:a="http://schemas.openxmlformats.org/drawingml/2006/main">
+                    <a:ext uri="{FF2B5EF4-FFF2-40B4-BE49-F238E27FC236}">
+                      <a16:creationId xmlns:a16="http://schemas.microsoft.com/office/drawing/2014/main" id="{47649DED-A5B9-E360-A35C-943FA03ADA32}"/>
+                    </a:ext>
+                  </a:extLst>
+                </wp:docPr>
                 <wp:cNvGraphicFramePr/>
                 <a:graphic xmlns:a="http://schemas.openxmlformats.org/drawingml/2006/main">
                   <a:graphicData uri="http://schemas.microsoft.com/office/word/2010/wordprocessingShape">
@@ -3274,7 +2619,7 @@
                       <wps:spPr>
                         <a:xfrm>
                           <a:off x="0" y="0"/>
-                          <a:ext cx="2514600" cy="337185"/>
+                          <a:ext cx="2416175" cy="293370"/>
                         </a:xfrm>
                         <a:prstGeom prst="rect">
                           <a:avLst/>
@@ -3302,17 +2647,37 @@
                                 <w:sz w:val="24"/>
                                 <w:szCs w:val="24"/>
                               </w:rPr>
-                              <w:t>Balance</w:t>
-                            </w:r>
-                            <w:r>
-                              <w:rPr>
-                                <w:rFonts w:ascii="Aptos Display" w:hAnsi="Aptos Display" w:cstheme="minorBidi"/>
-                                <w:color w:val="000000" w:themeColor="text1"/>
-                                <w:kern w:val="24"/>
-                                <w:sz w:val="24"/>
-                                <w:szCs w:val="24"/>
-                              </w:rPr>
-                              <w:t>: &lt;Balance&gt;</w:t>
+                              <w:t>Overall</w:t>
+                            </w:r>
+                            <w:r>
+                              <w:rPr>
+                                <w:rFonts w:ascii="Aptos Display" w:hAnsi="Aptos Display" w:cstheme="minorBidi"/>
+                                <w:color w:val="000000" w:themeColor="text1"/>
+                                <w:kern w:val="24"/>
+                                <w:sz w:val="24"/>
+                                <w:szCs w:val="24"/>
+                              </w:rPr>
+                              <w:t xml:space="preserve"> Amou</w:t>
+                            </w:r>
+                            <w:r>
+                              <w:rPr>
+                                <w:rFonts w:ascii="Aptos Display" w:hAnsi="Aptos Display" w:cstheme="minorBidi"/>
+                                <w:color w:val="000000" w:themeColor="text1"/>
+                                <w:kern w:val="24"/>
+                                <w:sz w:val="24"/>
+                                <w:szCs w:val="24"/>
+                              </w:rPr>
+                              <w:t>nt</w:t>
+                            </w:r>
+                            <w:r>
+                              <w:rPr>
+                                <w:rFonts w:ascii="Aptos Display" w:hAnsi="Aptos Display" w:cstheme="minorBidi"/>
+                                <w:color w:val="000000" w:themeColor="text1"/>
+                                <w:kern w:val="24"/>
+                                <w:sz w:val="24"/>
+                                <w:szCs w:val="24"/>
+                              </w:rPr>
+                              <w:t>: &lt;TA&gt;</w:t>
                             </w:r>
                           </w:p>
                         </w:txbxContent>
@@ -3328,7 +2693,7 @@
           </mc:Choice>
           <mc:Fallback>
             <w:pict>
-              <v:shape w14:anchorId="0CA26639" id="_x0000_s1050" type="#_x0000_t202" style="position:absolute;margin-left:476.85pt;margin-top:74.8pt;width:198pt;height:26.55pt;z-index:251667968;visibility:visible;mso-wrap-style:square;mso-wrap-distance-left:9pt;mso-wrap-distance-top:0;mso-wrap-distance-right:9pt;mso-wrap-distance-bottom:0;mso-position-horizontal:absolute;mso-position-horizontal-relative:text;mso-position-vertical:absolute;mso-position-vertical-relative:text;v-text-anchor:top" o:gfxdata="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" filled="f" stroked="f">
+              <v:shape w14:anchorId="0592B572" id="_x0000_s1046" type="#_x0000_t202" style="position:absolute;margin-left:475.05pt;margin-top:34.6pt;width:190.25pt;height:23.1pt;z-index:251660800;visibility:visible;mso-wrap-style:square;mso-wrap-distance-left:9pt;mso-wrap-distance-top:0;mso-wrap-distance-right:9pt;mso-wrap-distance-bottom:0;mso-position-horizontal:absolute;mso-position-horizontal-relative:text;mso-position-vertical:absolute;mso-position-vertical-relative:text;v-text-anchor:top" o:gfxdata="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" filled="f" stroked="f">
                 <v:textbox>
                   <w:txbxContent>
                     <w:p>
@@ -3350,17 +2715,37 @@
                           <w:sz w:val="24"/>
                           <w:szCs w:val="24"/>
                         </w:rPr>
-                        <w:t>Balance</w:t>
-                      </w:r>
-                      <w:r>
-                        <w:rPr>
-                          <w:rFonts w:ascii="Aptos Display" w:hAnsi="Aptos Display" w:cstheme="minorBidi"/>
-                          <w:color w:val="000000" w:themeColor="text1"/>
-                          <w:kern w:val="24"/>
-                          <w:sz w:val="24"/>
-                          <w:szCs w:val="24"/>
-                        </w:rPr>
-                        <w:t>: &lt;Balance&gt;</w:t>
+                        <w:t>Overall</w:t>
+                      </w:r>
+                      <w:r>
+                        <w:rPr>
+                          <w:rFonts w:ascii="Aptos Display" w:hAnsi="Aptos Display" w:cstheme="minorBidi"/>
+                          <w:color w:val="000000" w:themeColor="text1"/>
+                          <w:kern w:val="24"/>
+                          <w:sz w:val="24"/>
+                          <w:szCs w:val="24"/>
+                        </w:rPr>
+                        <w:t xml:space="preserve"> Amou</w:t>
+                      </w:r>
+                      <w:r>
+                        <w:rPr>
+                          <w:rFonts w:ascii="Aptos Display" w:hAnsi="Aptos Display" w:cstheme="minorBidi"/>
+                          <w:color w:val="000000" w:themeColor="text1"/>
+                          <w:kern w:val="24"/>
+                          <w:sz w:val="24"/>
+                          <w:szCs w:val="24"/>
+                        </w:rPr>
+                        <w:t>nt</w:t>
+                      </w:r>
+                      <w:r>
+                        <w:rPr>
+                          <w:rFonts w:ascii="Aptos Display" w:hAnsi="Aptos Display" w:cstheme="minorBidi"/>
+                          <w:color w:val="000000" w:themeColor="text1"/>
+                          <w:kern w:val="24"/>
+                          <w:sz w:val="24"/>
+                          <w:szCs w:val="24"/>
+                        </w:rPr>
+                        <w:t>: &lt;TA&gt;</w:t>
                       </w:r>
                     </w:p>
                   </w:txbxContent>
@@ -3378,13 +2763,13 @@
         <mc:AlternateContent>
           <mc:Choice Requires="wps">
             <w:drawing>
-              <wp:anchor distT="0" distB="0" distL="114300" distR="114300" simplePos="0" relativeHeight="251666944" behindDoc="0" locked="0" layoutInCell="1" allowOverlap="1" wp14:anchorId="478BDCDC" wp14:editId="45AECF0A">
+              <wp:anchor distT="0" distB="0" distL="114300" distR="114300" simplePos="0" relativeHeight="251666944" behindDoc="0" locked="0" layoutInCell="1" allowOverlap="1" wp14:anchorId="478BDCDC" wp14:editId="3F587424">
                 <wp:simplePos x="0" y="0"/>
                 <wp:positionH relativeFrom="column">
                   <wp:posOffset>6049645</wp:posOffset>
                 </wp:positionH>
                 <wp:positionV relativeFrom="paragraph">
-                  <wp:posOffset>759831</wp:posOffset>
+                  <wp:posOffset>888695</wp:posOffset>
                 </wp:positionV>
                 <wp:extent cx="2546985" cy="293370"/>
                 <wp:effectExtent l="0" t="0" r="0" b="0"/>
@@ -3468,7 +2853,7 @@
           </mc:Choice>
           <mc:Fallback>
             <w:pict>
-              <v:shape w14:anchorId="478BDCDC" id="TextBox 41" o:spid="_x0000_s1051" type="#_x0000_t202" style="position:absolute;margin-left:476.35pt;margin-top:59.85pt;width:200.55pt;height:23.1pt;z-index:251666944;visibility:visible;mso-wrap-style:square;mso-wrap-distance-left:9pt;mso-wrap-distance-top:0;mso-wrap-distance-right:9pt;mso-wrap-distance-bottom:0;mso-position-horizontal:absolute;mso-position-horizontal-relative:text;mso-position-vertical:absolute;mso-position-vertical-relative:text;v-text-anchor:top" o:gfxdata="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" filled="f" stroked="f">
+              <v:shape w14:anchorId="478BDCDC" id="TextBox 41" o:spid="_x0000_s1047" type="#_x0000_t202" style="position:absolute;margin-left:476.35pt;margin-top:70pt;width:200.55pt;height:23.1pt;z-index:251666944;visibility:visible;mso-wrap-style:square;mso-wrap-distance-left:9pt;mso-wrap-distance-top:0;mso-wrap-distance-right:9pt;mso-wrap-distance-bottom:0;mso-position-horizontal:absolute;mso-position-horizontal-relative:text;mso-position-vertical:absolute;mso-position-vertical-relative:text;v-text-anchor:top" o:gfxdata="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" filled="f" stroked="f">
                 <v:textbox>
                   <w:txbxContent>
                     <w:p>
@@ -3528,24 +2913,18 @@
         <mc:AlternateContent>
           <mc:Choice Requires="wps">
             <w:drawing>
-              <wp:anchor distT="0" distB="0" distL="114300" distR="114300" simplePos="0" relativeHeight="251661824" behindDoc="0" locked="0" layoutInCell="1" allowOverlap="1" wp14:anchorId="0592B572" wp14:editId="46F1D8DB">
+              <wp:anchor distT="0" distB="0" distL="114300" distR="114300" simplePos="0" relativeHeight="251667968" behindDoc="0" locked="0" layoutInCell="1" allowOverlap="1" wp14:anchorId="0CA26639" wp14:editId="0202D38F">
                 <wp:simplePos x="0" y="0"/>
                 <wp:positionH relativeFrom="column">
-                  <wp:posOffset>6033135</wp:posOffset>
+                  <wp:posOffset>6055995</wp:posOffset>
                 </wp:positionH>
                 <wp:positionV relativeFrom="paragraph">
-                  <wp:posOffset>376291</wp:posOffset>
+                  <wp:posOffset>1107135</wp:posOffset>
                 </wp:positionV>
-                <wp:extent cx="2416175" cy="293370"/>
+                <wp:extent cx="2514600" cy="337185"/>
                 <wp:effectExtent l="0" t="0" r="0" b="0"/>
                 <wp:wrapNone/>
-                <wp:docPr id="34" name="TextBox 33">
-                  <a:extLst xmlns:a="http://schemas.openxmlformats.org/drawingml/2006/main">
-                    <a:ext uri="{FF2B5EF4-FFF2-40B4-BE49-F238E27FC236}">
-                      <a16:creationId xmlns:a16="http://schemas.microsoft.com/office/drawing/2014/main" id="{47649DED-A5B9-E360-A35C-943FA03ADA32}"/>
-                    </a:ext>
-                  </a:extLst>
-                </wp:docPr>
+                <wp:docPr id="2043510013" name="TextBox 39"/>
                 <wp:cNvGraphicFramePr/>
                 <a:graphic xmlns:a="http://schemas.openxmlformats.org/drawingml/2006/main">
                   <a:graphicData uri="http://schemas.microsoft.com/office/word/2010/wordprocessingShape">
@@ -3554,7 +2933,7 @@
                       <wps:spPr>
                         <a:xfrm>
                           <a:off x="0" y="0"/>
-                          <a:ext cx="2416175" cy="293370"/>
+                          <a:ext cx="2514600" cy="337185"/>
                         </a:xfrm>
                         <a:prstGeom prst="rect">
                           <a:avLst/>
@@ -3582,37 +2961,17 @@
                                 <w:sz w:val="24"/>
                                 <w:szCs w:val="24"/>
                               </w:rPr>
-                              <w:t>Overall</w:t>
-                            </w:r>
-                            <w:r>
-                              <w:rPr>
-                                <w:rFonts w:ascii="Aptos Display" w:hAnsi="Aptos Display" w:cstheme="minorBidi"/>
-                                <w:color w:val="000000" w:themeColor="text1"/>
-                                <w:kern w:val="24"/>
-                                <w:sz w:val="24"/>
-                                <w:szCs w:val="24"/>
-                              </w:rPr>
-                              <w:t xml:space="preserve"> Amou</w:t>
-                            </w:r>
-                            <w:r>
-                              <w:rPr>
-                                <w:rFonts w:ascii="Aptos Display" w:hAnsi="Aptos Display" w:cstheme="minorBidi"/>
-                                <w:color w:val="000000" w:themeColor="text1"/>
-                                <w:kern w:val="24"/>
-                                <w:sz w:val="24"/>
-                                <w:szCs w:val="24"/>
-                              </w:rPr>
-                              <w:t>nt</w:t>
-                            </w:r>
-                            <w:r>
-                              <w:rPr>
-                                <w:rFonts w:ascii="Aptos Display" w:hAnsi="Aptos Display" w:cstheme="minorBidi"/>
-                                <w:color w:val="000000" w:themeColor="text1"/>
-                                <w:kern w:val="24"/>
-                                <w:sz w:val="24"/>
-                                <w:szCs w:val="24"/>
-                              </w:rPr>
-                              <w:t>: &lt;TA&gt;</w:t>
+                              <w:t>Balance</w:t>
+                            </w:r>
+                            <w:r>
+                              <w:rPr>
+                                <w:rFonts w:ascii="Aptos Display" w:hAnsi="Aptos Display" w:cstheme="minorBidi"/>
+                                <w:color w:val="000000" w:themeColor="text1"/>
+                                <w:kern w:val="24"/>
+                                <w:sz w:val="24"/>
+                                <w:szCs w:val="24"/>
+                              </w:rPr>
+                              <w:t>: &lt;Balance&gt;</w:t>
                             </w:r>
                           </w:p>
                         </w:txbxContent>
@@ -3628,7 +2987,7 @@
           </mc:Choice>
           <mc:Fallback>
             <w:pict>
-              <v:shape w14:anchorId="0592B572" id="_x0000_s1052" type="#_x0000_t202" style="position:absolute;margin-left:475.05pt;margin-top:29.65pt;width:190.25pt;height:23.1pt;z-index:251661824;visibility:visible;mso-wrap-style:square;mso-wrap-distance-left:9pt;mso-wrap-distance-top:0;mso-wrap-distance-right:9pt;mso-wrap-distance-bottom:0;mso-position-horizontal:absolute;mso-position-horizontal-relative:text;mso-position-vertical:absolute;mso-position-vertical-relative:text;v-text-anchor:top" o:gfxdata="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" filled="f" stroked="f">
+              <v:shape w14:anchorId="0CA26639" id="TextBox 39" o:spid="_x0000_s1048" type="#_x0000_t202" style="position:absolute;margin-left:476.85pt;margin-top:87.2pt;width:198pt;height:26.55pt;z-index:251667968;visibility:visible;mso-wrap-style:square;mso-wrap-distance-left:9pt;mso-wrap-distance-top:0;mso-wrap-distance-right:9pt;mso-wrap-distance-bottom:0;mso-position-horizontal:absolute;mso-position-horizontal-relative:text;mso-position-vertical:absolute;mso-position-vertical-relative:text;v-text-anchor:top" o:gfxdata="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" filled="f" stroked="f">
                 <v:textbox>
                   <w:txbxContent>
                     <w:p>
@@ -3650,37 +3009,17 @@
                           <w:sz w:val="24"/>
                           <w:szCs w:val="24"/>
                         </w:rPr>
-                        <w:t>Overall</w:t>
-                      </w:r>
-                      <w:r>
-                        <w:rPr>
-                          <w:rFonts w:ascii="Aptos Display" w:hAnsi="Aptos Display" w:cstheme="minorBidi"/>
-                          <w:color w:val="000000" w:themeColor="text1"/>
-                          <w:kern w:val="24"/>
-                          <w:sz w:val="24"/>
-                          <w:szCs w:val="24"/>
-                        </w:rPr>
-                        <w:t xml:space="preserve"> Amou</w:t>
-                      </w:r>
-                      <w:r>
-                        <w:rPr>
-                          <w:rFonts w:ascii="Aptos Display" w:hAnsi="Aptos Display" w:cstheme="minorBidi"/>
-                          <w:color w:val="000000" w:themeColor="text1"/>
-                          <w:kern w:val="24"/>
-                          <w:sz w:val="24"/>
-                          <w:szCs w:val="24"/>
-                        </w:rPr>
-                        <w:t>nt</w:t>
-                      </w:r>
-                      <w:r>
-                        <w:rPr>
-                          <w:rFonts w:ascii="Aptos Display" w:hAnsi="Aptos Display" w:cstheme="minorBidi"/>
-                          <w:color w:val="000000" w:themeColor="text1"/>
-                          <w:kern w:val="24"/>
-                          <w:sz w:val="24"/>
-                          <w:szCs w:val="24"/>
-                        </w:rPr>
-                        <w:t>: &lt;TA&gt;</w:t>
+                        <w:t>Balance</w:t>
+                      </w:r>
+                      <w:r>
+                        <w:rPr>
+                          <w:rFonts w:ascii="Aptos Display" w:hAnsi="Aptos Display" w:cstheme="minorBidi"/>
+                          <w:color w:val="000000" w:themeColor="text1"/>
+                          <w:kern w:val="24"/>
+                          <w:sz w:val="24"/>
+                          <w:szCs w:val="24"/>
+                        </w:rPr>
+                        <w:t>: &lt;Balance&gt;</w:t>
                       </w:r>
                     </w:p>
                   </w:txbxContent>
@@ -3698,24 +3037,18 @@
         <mc:AlternateContent>
           <mc:Choice Requires="wps">
             <w:drawing>
-              <wp:anchor distT="0" distB="0" distL="114300" distR="114300" simplePos="0" relativeHeight="251655680" behindDoc="0" locked="0" layoutInCell="1" allowOverlap="1" wp14:anchorId="44D85D1E" wp14:editId="6D2428CF">
+              <wp:anchor distT="0" distB="0" distL="114300" distR="114300" simplePos="0" relativeHeight="251670016" behindDoc="0" locked="0" layoutInCell="1" allowOverlap="1" wp14:anchorId="0BC0B926" wp14:editId="3BFDFCB9">
                 <wp:simplePos x="0" y="0"/>
                 <wp:positionH relativeFrom="column">
-                  <wp:posOffset>6035040</wp:posOffset>
+                  <wp:posOffset>6076315</wp:posOffset>
                 </wp:positionH>
                 <wp:positionV relativeFrom="paragraph">
-                  <wp:posOffset>184414</wp:posOffset>
+                  <wp:posOffset>1960270</wp:posOffset>
                 </wp:positionV>
-                <wp:extent cx="3048000" cy="296545"/>
+                <wp:extent cx="2762717" cy="337185"/>
                 <wp:effectExtent l="0" t="0" r="0" b="0"/>
                 <wp:wrapNone/>
-                <wp:docPr id="18" name="TextBox 17">
-                  <a:extLst xmlns:a="http://schemas.openxmlformats.org/drawingml/2006/main">
-                    <a:ext uri="{FF2B5EF4-FFF2-40B4-BE49-F238E27FC236}">
-                      <a16:creationId xmlns:a16="http://schemas.microsoft.com/office/drawing/2014/main" id="{3208A838-A5BC-08F7-E343-A470345A513A}"/>
-                    </a:ext>
-                  </a:extLst>
-                </wp:docPr>
+                <wp:docPr id="384351884" name="TextBox 39"/>
                 <wp:cNvGraphicFramePr/>
                 <a:graphic xmlns:a="http://schemas.openxmlformats.org/drawingml/2006/main">
                   <a:graphicData uri="http://schemas.microsoft.com/office/word/2010/wordprocessingShape">
@@ -3724,7 +3057,7 @@
                       <wps:spPr>
                         <a:xfrm>
                           <a:off x="0" y="0"/>
-                          <a:ext cx="3048000" cy="296545"/>
+                          <a:ext cx="2762717" cy="337185"/>
                         </a:xfrm>
                         <a:prstGeom prst="rect">
                           <a:avLst/>
@@ -3752,17 +3085,145 @@
                                 <w:sz w:val="24"/>
                                 <w:szCs w:val="24"/>
                               </w:rPr>
-                              <w:t>Total Tuition Fee</w:t>
-                            </w:r>
-                            <w:r>
-                              <w:rPr>
-                                <w:rFonts w:ascii="Aptos Display" w:hAnsi="Aptos Display" w:cstheme="minorBidi"/>
-                                <w:color w:val="000000" w:themeColor="text1"/>
-                                <w:kern w:val="24"/>
-                                <w:sz w:val="24"/>
-                                <w:szCs w:val="24"/>
-                              </w:rPr>
-                              <w:t>: &lt;TTF&gt;</w:t>
+                              <w:t>Received by: _________________________</w:t>
+                            </w:r>
+                          </w:p>
+                        </w:txbxContent>
+                      </wps:txbx>
+                      <wps:bodyPr wrap="square" rtlCol="0">
+                        <a:noAutofit/>
+                      </wps:bodyPr>
+                    </wps:wsp>
+                  </a:graphicData>
+                </a:graphic>
+                <wp14:sizeRelH relativeFrom="margin">
+                  <wp14:pctWidth>0</wp14:pctWidth>
+                </wp14:sizeRelH>
+              </wp:anchor>
+            </w:drawing>
+          </mc:Choice>
+          <mc:Fallback>
+            <w:pict>
+              <v:shape w14:anchorId="0BC0B926" id="_x0000_s1049" type="#_x0000_t202" style="position:absolute;margin-left:478.45pt;margin-top:154.35pt;width:217.55pt;height:26.55pt;z-index:251670016;visibility:visible;mso-wrap-style:square;mso-width-percent:0;mso-wrap-distance-left:9pt;mso-wrap-distance-top:0;mso-wrap-distance-right:9pt;mso-wrap-distance-bottom:0;mso-position-horizontal:absolute;mso-position-horizontal-relative:text;mso-position-vertical:absolute;mso-position-vertical-relative:text;mso-width-percent:0;mso-width-relative:margin;v-text-anchor:top" o:gfxdata="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" filled="f" stroked="f">
+                <v:textbox>
+                  <w:txbxContent>
+                    <w:p>
+                      <w:pPr>
+                        <w:rPr>
+                          <w:rFonts w:ascii="Aptos Display" w:hAnsi="Aptos Display" w:cstheme="minorBidi"/>
+                          <w:color w:val="000000" w:themeColor="text1"/>
+                          <w:kern w:val="24"/>
+                          <w:sz w:val="24"/>
+                          <w:szCs w:val="24"/>
+                          <w14:ligatures w14:val="none"/>
+                        </w:rPr>
+                      </w:pPr>
+                      <w:r>
+                        <w:rPr>
+                          <w:rFonts w:ascii="Aptos Display" w:hAnsi="Aptos Display" w:cstheme="minorBidi"/>
+                          <w:color w:val="000000" w:themeColor="text1"/>
+                          <w:kern w:val="24"/>
+                          <w:sz w:val="24"/>
+                          <w:szCs w:val="24"/>
+                        </w:rPr>
+                        <w:t>Received by: _________________________</w:t>
+                      </w:r>
+                    </w:p>
+                  </w:txbxContent>
+                </v:textbox>
+              </v:shape>
+            </w:pict>
+          </mc:Fallback>
+        </mc:AlternateContent>
+      </w:r>
+      <w:r>
+        <w:rPr>
+          <w:noProof/>
+        </w:rPr>
+        <mc:AlternateContent>
+          <mc:Choice Requires="wps">
+            <w:drawing>
+              <wp:anchor distT="0" distB="0" distL="114300" distR="114300" simplePos="0" relativeHeight="251677184" behindDoc="0" locked="0" layoutInCell="1" allowOverlap="1" wp14:anchorId="7FDEEE0F" wp14:editId="2BB10B6D">
+                <wp:simplePos x="0" y="0"/>
+                <wp:positionH relativeFrom="column">
+                  <wp:posOffset>3909695</wp:posOffset>
+                </wp:positionH>
+                <wp:positionV relativeFrom="paragraph">
+                  <wp:posOffset>916940</wp:posOffset>
+                </wp:positionV>
+                <wp:extent cx="2111375" cy="304165"/>
+                <wp:effectExtent l="0" t="0" r="0" b="0"/>
+                <wp:wrapNone/>
+                <wp:docPr id="545602453" name="TextBox 30"/>
+                <wp:cNvGraphicFramePr/>
+                <a:graphic xmlns:a="http://schemas.openxmlformats.org/drawingml/2006/main">
+                  <a:graphicData uri="http://schemas.microsoft.com/office/word/2010/wordprocessingShape">
+                    <wps:wsp>
+                      <wps:cNvSpPr txBox="1"/>
+                      <wps:spPr>
+                        <a:xfrm>
+                          <a:off x="0" y="0"/>
+                          <a:ext cx="2111375" cy="304165"/>
+                        </a:xfrm>
+                        <a:prstGeom prst="rect">
+                          <a:avLst/>
+                        </a:prstGeom>
+                        <a:noFill/>
+                      </wps:spPr>
+                      <wps:txbx>
+                        <w:txbxContent>
+                          <w:p>
+                            <w:pPr>
+                              <w:rPr>
+                                <w:rFonts w:ascii="Aptos Display" w:hAnsi="Aptos Display" w:cstheme="minorBidi"/>
+                                <w:color w:val="000000" w:themeColor="text1"/>
+                                <w:kern w:val="24"/>
+                                <w:sz w:val="24"/>
+                                <w:szCs w:val="24"/>
+                                <w14:ligatures w14:val="none"/>
+                              </w:rPr>
+                            </w:pPr>
+                            <w:r>
+                              <w:rPr>
+                                <w:rFonts w:ascii="Aptos Display" w:hAnsi="Aptos Display" w:cstheme="minorBidi"/>
+                                <w:color w:val="000000" w:themeColor="text1"/>
+                                <w:kern w:val="24"/>
+                                <w:sz w:val="24"/>
+                                <w:szCs w:val="24"/>
+                              </w:rPr>
+                              <w:t>&lt;</w:t>
+                            </w:r>
+                            <w:proofErr w:type="spellStart"/>
+                            <w:r>
+                              <w:rPr>
+                                <w:rFonts w:ascii="Aptos Display" w:hAnsi="Aptos Display" w:cstheme="minorBidi"/>
+                                <w:color w:val="000000" w:themeColor="text1"/>
+                                <w:kern w:val="24"/>
+                                <w:sz w:val="24"/>
+                                <w:szCs w:val="24"/>
+                              </w:rPr>
+                              <w:t>BooksBalance</w:t>
+                            </w:r>
+                            <w:proofErr w:type="spellEnd"/>
+                            <w:r>
+                              <w:rPr>
+                                <w:rFonts w:ascii="Aptos Display" w:hAnsi="Aptos Display" w:cstheme="minorBidi"/>
+                                <w:color w:val="000000" w:themeColor="text1"/>
+                                <w:kern w:val="24"/>
+                                <w:sz w:val="24"/>
+                                <w:szCs w:val="24"/>
+                              </w:rPr>
+                              <w:t>&gt;</w:t>
+                            </w:r>
+                            <w:r>
+                              <w:rPr>
+                                <w:rFonts w:ascii="Aptos Display" w:hAnsi="Aptos Display" w:cstheme="minorBidi"/>
+                                <w:color w:val="000000" w:themeColor="text1"/>
+                                <w:kern w:val="24"/>
+                                <w:sz w:val="24"/>
+                                <w:szCs w:val="24"/>
+                              </w:rPr>
+                              <w:t xml:space="preserve">    </w:t>
                             </w:r>
                           </w:p>
                         </w:txbxContent>
@@ -3778,7 +3239,7 @@
           </mc:Choice>
           <mc:Fallback>
             <w:pict>
-              <v:shape w14:anchorId="44D85D1E" id="TextBox 17" o:spid="_x0000_s1053" type="#_x0000_t202" style="position:absolute;margin-left:475.2pt;margin-top:14.5pt;width:240pt;height:23.35pt;z-index:251655680;visibility:visible;mso-wrap-style:square;mso-wrap-distance-left:9pt;mso-wrap-distance-top:0;mso-wrap-distance-right:9pt;mso-wrap-distance-bottom:0;mso-position-horizontal:absolute;mso-position-horizontal-relative:text;mso-position-vertical:absolute;mso-position-vertical-relative:text;v-text-anchor:top" o:gfxdata="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" filled="f" stroked="f">
+              <v:shape w14:anchorId="7FDEEE0F" id="TextBox 30" o:spid="_x0000_s1050" type="#_x0000_t202" style="position:absolute;margin-left:307.85pt;margin-top:72.2pt;width:166.25pt;height:23.95pt;z-index:251677184;visibility:visible;mso-wrap-style:square;mso-wrap-distance-left:9pt;mso-wrap-distance-top:0;mso-wrap-distance-right:9pt;mso-wrap-distance-bottom:0;mso-position-horizontal:absolute;mso-position-horizontal-relative:text;mso-position-vertical:absolute;mso-position-vertical-relative:text;v-text-anchor:top" o:gfxdata="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" filled="f" stroked="f">
                 <v:textbox>
                   <w:txbxContent>
                     <w:p>
@@ -3800,22 +3261,1176 @@
                           <w:sz w:val="24"/>
                           <w:szCs w:val="24"/>
                         </w:rPr>
-                        <w:t>Total Tuition Fee</w:t>
-                      </w:r>
-                      <w:r>
-                        <w:rPr>
-                          <w:rFonts w:ascii="Aptos Display" w:hAnsi="Aptos Display" w:cstheme="minorBidi"/>
-                          <w:color w:val="000000" w:themeColor="text1"/>
-                          <w:kern w:val="24"/>
-                          <w:sz w:val="24"/>
-                          <w:szCs w:val="24"/>
-                        </w:rPr>
-                        <w:t>: &lt;TTF&gt;</w:t>
+                        <w:t>&lt;</w:t>
+                      </w:r>
+                      <w:proofErr w:type="spellStart"/>
+                      <w:r>
+                        <w:rPr>
+                          <w:rFonts w:ascii="Aptos Display" w:hAnsi="Aptos Display" w:cstheme="minorBidi"/>
+                          <w:color w:val="000000" w:themeColor="text1"/>
+                          <w:kern w:val="24"/>
+                          <w:sz w:val="24"/>
+                          <w:szCs w:val="24"/>
+                        </w:rPr>
+                        <w:t>BooksBalance</w:t>
+                      </w:r>
+                      <w:proofErr w:type="spellEnd"/>
+                      <w:r>
+                        <w:rPr>
+                          <w:rFonts w:ascii="Aptos Display" w:hAnsi="Aptos Display" w:cstheme="minorBidi"/>
+                          <w:color w:val="000000" w:themeColor="text1"/>
+                          <w:kern w:val="24"/>
+                          <w:sz w:val="24"/>
+                          <w:szCs w:val="24"/>
+                        </w:rPr>
+                        <w:t>&gt;</w:t>
+                      </w:r>
+                      <w:r>
+                        <w:rPr>
+                          <w:rFonts w:ascii="Aptos Display" w:hAnsi="Aptos Display" w:cstheme="minorBidi"/>
+                          <w:color w:val="000000" w:themeColor="text1"/>
+                          <w:kern w:val="24"/>
+                          <w:sz w:val="24"/>
+                          <w:szCs w:val="24"/>
+                        </w:rPr>
+                        <w:t xml:space="preserve">    </w:t>
                       </w:r>
                     </w:p>
                   </w:txbxContent>
                 </v:textbox>
               </v:shape>
+            </w:pict>
+          </mc:Fallback>
+        </mc:AlternateContent>
+      </w:r>
+      <w:r>
+        <w:rPr>
+          <w:noProof/>
+        </w:rPr>
+        <mc:AlternateContent>
+          <mc:Choice Requires="wps">
+            <w:drawing>
+              <wp:anchor distT="0" distB="0" distL="114300" distR="114300" simplePos="0" relativeHeight="251676160" behindDoc="0" locked="0" layoutInCell="1" allowOverlap="1" wp14:anchorId="3F26CF6F" wp14:editId="347BC965">
+                <wp:simplePos x="0" y="0"/>
+                <wp:positionH relativeFrom="column">
+                  <wp:posOffset>2040255</wp:posOffset>
+                </wp:positionH>
+                <wp:positionV relativeFrom="paragraph">
+                  <wp:posOffset>927735</wp:posOffset>
+                </wp:positionV>
+                <wp:extent cx="2111375" cy="304165"/>
+                <wp:effectExtent l="0" t="0" r="0" b="0"/>
+                <wp:wrapNone/>
+                <wp:docPr id="1058822823" name="TextBox 30"/>
+                <wp:cNvGraphicFramePr/>
+                <a:graphic xmlns:a="http://schemas.openxmlformats.org/drawingml/2006/main">
+                  <a:graphicData uri="http://schemas.microsoft.com/office/word/2010/wordprocessingShape">
+                    <wps:wsp>
+                      <wps:cNvSpPr txBox="1"/>
+                      <wps:spPr>
+                        <a:xfrm>
+                          <a:off x="0" y="0"/>
+                          <a:ext cx="2111375" cy="304165"/>
+                        </a:xfrm>
+                        <a:prstGeom prst="rect">
+                          <a:avLst/>
+                        </a:prstGeom>
+                        <a:noFill/>
+                      </wps:spPr>
+                      <wps:txbx>
+                        <w:txbxContent>
+                          <w:p>
+                            <w:pPr>
+                              <w:rPr>
+                                <w:rFonts w:ascii="Aptos Display" w:hAnsi="Aptos Display" w:cstheme="minorBidi"/>
+                                <w:color w:val="000000" w:themeColor="text1"/>
+                                <w:kern w:val="24"/>
+                                <w:sz w:val="24"/>
+                                <w:szCs w:val="24"/>
+                                <w14:ligatures w14:val="none"/>
+                              </w:rPr>
+                            </w:pPr>
+                            <w:r>
+                              <w:rPr>
+                                <w:rFonts w:ascii="Aptos Display" w:hAnsi="Aptos Display" w:cstheme="minorBidi"/>
+                                <w:color w:val="000000" w:themeColor="text1"/>
+                                <w:kern w:val="24"/>
+                                <w:sz w:val="24"/>
+                                <w:szCs w:val="24"/>
+                              </w:rPr>
+                              <w:t>&lt;</w:t>
+                            </w:r>
+                            <w:proofErr w:type="spellStart"/>
+                            <w:r>
+                              <w:rPr>
+                                <w:rFonts w:ascii="Aptos Display" w:hAnsi="Aptos Display" w:cstheme="minorBidi"/>
+                                <w:color w:val="000000" w:themeColor="text1"/>
+                                <w:kern w:val="24"/>
+                                <w:sz w:val="24"/>
+                                <w:szCs w:val="24"/>
+                              </w:rPr>
+                              <w:t>BooksPayment</w:t>
+                            </w:r>
+                            <w:proofErr w:type="spellEnd"/>
+                            <w:r>
+                              <w:rPr>
+                                <w:rFonts w:ascii="Aptos Display" w:hAnsi="Aptos Display" w:cstheme="minorBidi"/>
+                                <w:color w:val="000000" w:themeColor="text1"/>
+                                <w:kern w:val="24"/>
+                                <w:sz w:val="24"/>
+                                <w:szCs w:val="24"/>
+                              </w:rPr>
+                              <w:t>&gt;</w:t>
+                            </w:r>
+                            <w:r>
+                              <w:rPr>
+                                <w:rFonts w:ascii="Aptos Display" w:hAnsi="Aptos Display" w:cstheme="minorBidi"/>
+                                <w:color w:val="000000" w:themeColor="text1"/>
+                                <w:kern w:val="24"/>
+                                <w:sz w:val="24"/>
+                                <w:szCs w:val="24"/>
+                              </w:rPr>
+                              <w:t xml:space="preserve">    </w:t>
+                            </w:r>
+                          </w:p>
+                        </w:txbxContent>
+                      </wps:txbx>
+                      <wps:bodyPr wrap="square" rtlCol="0">
+                        <a:noAutofit/>
+                      </wps:bodyPr>
+                    </wps:wsp>
+                  </a:graphicData>
+                </a:graphic>
+              </wp:anchor>
+            </w:drawing>
+          </mc:Choice>
+          <mc:Fallback>
+            <w:pict>
+              <v:shape w14:anchorId="3F26CF6F" id="_x0000_s1051" type="#_x0000_t202" style="position:absolute;margin-left:160.65pt;margin-top:73.05pt;width:166.25pt;height:23.95pt;z-index:251676160;visibility:visible;mso-wrap-style:square;mso-wrap-distance-left:9pt;mso-wrap-distance-top:0;mso-wrap-distance-right:9pt;mso-wrap-distance-bottom:0;mso-position-horizontal:absolute;mso-position-horizontal-relative:text;mso-position-vertical:absolute;mso-position-vertical-relative:text;v-text-anchor:top" o:gfxdata="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" filled="f" stroked="f">
+                <v:textbox>
+                  <w:txbxContent>
+                    <w:p>
+                      <w:pPr>
+                        <w:rPr>
+                          <w:rFonts w:ascii="Aptos Display" w:hAnsi="Aptos Display" w:cstheme="minorBidi"/>
+                          <w:color w:val="000000" w:themeColor="text1"/>
+                          <w:kern w:val="24"/>
+                          <w:sz w:val="24"/>
+                          <w:szCs w:val="24"/>
+                          <w14:ligatures w14:val="none"/>
+                        </w:rPr>
+                      </w:pPr>
+                      <w:r>
+                        <w:rPr>
+                          <w:rFonts w:ascii="Aptos Display" w:hAnsi="Aptos Display" w:cstheme="minorBidi"/>
+                          <w:color w:val="000000" w:themeColor="text1"/>
+                          <w:kern w:val="24"/>
+                          <w:sz w:val="24"/>
+                          <w:szCs w:val="24"/>
+                        </w:rPr>
+                        <w:t>&lt;</w:t>
+                      </w:r>
+                      <w:proofErr w:type="spellStart"/>
+                      <w:r>
+                        <w:rPr>
+                          <w:rFonts w:ascii="Aptos Display" w:hAnsi="Aptos Display" w:cstheme="minorBidi"/>
+                          <w:color w:val="000000" w:themeColor="text1"/>
+                          <w:kern w:val="24"/>
+                          <w:sz w:val="24"/>
+                          <w:szCs w:val="24"/>
+                        </w:rPr>
+                        <w:t>BooksPayment</w:t>
+                      </w:r>
+                      <w:proofErr w:type="spellEnd"/>
+                      <w:r>
+                        <w:rPr>
+                          <w:rFonts w:ascii="Aptos Display" w:hAnsi="Aptos Display" w:cstheme="minorBidi"/>
+                          <w:color w:val="000000" w:themeColor="text1"/>
+                          <w:kern w:val="24"/>
+                          <w:sz w:val="24"/>
+                          <w:szCs w:val="24"/>
+                        </w:rPr>
+                        <w:t>&gt;</w:t>
+                      </w:r>
+                      <w:r>
+                        <w:rPr>
+                          <w:rFonts w:ascii="Aptos Display" w:hAnsi="Aptos Display" w:cstheme="minorBidi"/>
+                          <w:color w:val="000000" w:themeColor="text1"/>
+                          <w:kern w:val="24"/>
+                          <w:sz w:val="24"/>
+                          <w:szCs w:val="24"/>
+                        </w:rPr>
+                        <w:t xml:space="preserve">    </w:t>
+                      </w:r>
+                    </w:p>
+                  </w:txbxContent>
+                </v:textbox>
+              </v:shape>
+            </w:pict>
+          </mc:Fallback>
+        </mc:AlternateContent>
+      </w:r>
+      <w:r>
+        <w:rPr>
+          <w:noProof/>
+        </w:rPr>
+        <mc:AlternateContent>
+          <mc:Choice Requires="wps">
+            <w:drawing>
+              <wp:anchor distT="0" distB="0" distL="114300" distR="114300" simplePos="0" relativeHeight="251674112" behindDoc="0" locked="0" layoutInCell="1" allowOverlap="1" wp14:anchorId="6CC1F983" wp14:editId="06A70786">
+                <wp:simplePos x="0" y="0"/>
+                <wp:positionH relativeFrom="column">
+                  <wp:posOffset>3924610</wp:posOffset>
+                </wp:positionH>
+                <wp:positionV relativeFrom="paragraph">
+                  <wp:posOffset>680242</wp:posOffset>
+                </wp:positionV>
+                <wp:extent cx="2111375" cy="304744"/>
+                <wp:effectExtent l="0" t="0" r="0" b="0"/>
+                <wp:wrapNone/>
+                <wp:docPr id="2071618267" name="TextBox 30"/>
+                <wp:cNvGraphicFramePr/>
+                <a:graphic xmlns:a="http://schemas.openxmlformats.org/drawingml/2006/main">
+                  <a:graphicData uri="http://schemas.microsoft.com/office/word/2010/wordprocessingShape">
+                    <wps:wsp>
+                      <wps:cNvSpPr txBox="1"/>
+                      <wps:spPr>
+                        <a:xfrm>
+                          <a:off x="0" y="0"/>
+                          <a:ext cx="2111375" cy="304744"/>
+                        </a:xfrm>
+                        <a:prstGeom prst="rect">
+                          <a:avLst/>
+                        </a:prstGeom>
+                        <a:noFill/>
+                      </wps:spPr>
+                      <wps:txbx>
+                        <w:txbxContent>
+                          <w:p>
+                            <w:pPr>
+                              <w:rPr>
+                                <w:rFonts w:ascii="Aptos Display" w:hAnsi="Aptos Display" w:cstheme="minorBidi"/>
+                                <w:color w:val="000000" w:themeColor="text1"/>
+                                <w:kern w:val="24"/>
+                                <w:sz w:val="24"/>
+                                <w:szCs w:val="24"/>
+                                <w14:ligatures w14:val="none"/>
+                              </w:rPr>
+                            </w:pPr>
+                            <w:r>
+                              <w:rPr>
+                                <w:rFonts w:ascii="Aptos Display" w:hAnsi="Aptos Display" w:cstheme="minorBidi"/>
+                                <w:color w:val="000000" w:themeColor="text1"/>
+                                <w:kern w:val="24"/>
+                                <w:sz w:val="24"/>
+                                <w:szCs w:val="24"/>
+                              </w:rPr>
+                              <w:t>&lt;</w:t>
+                            </w:r>
+                            <w:proofErr w:type="spellStart"/>
+                            <w:r>
+                              <w:rPr>
+                                <w:rFonts w:ascii="Aptos Display" w:hAnsi="Aptos Display" w:cstheme="minorBidi"/>
+                                <w:color w:val="000000" w:themeColor="text1"/>
+                                <w:kern w:val="24"/>
+                                <w:sz w:val="24"/>
+                                <w:szCs w:val="24"/>
+                              </w:rPr>
+                              <w:t>Books</w:t>
+                            </w:r>
+                            <w:r>
+                              <w:rPr>
+                                <w:rFonts w:ascii="Aptos Display" w:hAnsi="Aptos Display" w:cstheme="minorBidi"/>
+                                <w:color w:val="000000" w:themeColor="text1"/>
+                                <w:kern w:val="24"/>
+                                <w:sz w:val="24"/>
+                                <w:szCs w:val="24"/>
+                              </w:rPr>
+                              <w:t>Balance</w:t>
+                            </w:r>
+                            <w:proofErr w:type="spellEnd"/>
+                            <w:r>
+                              <w:rPr>
+                                <w:rFonts w:ascii="Aptos Display" w:hAnsi="Aptos Display" w:cstheme="minorBidi"/>
+                                <w:color w:val="000000" w:themeColor="text1"/>
+                                <w:kern w:val="24"/>
+                                <w:sz w:val="24"/>
+                                <w:szCs w:val="24"/>
+                              </w:rPr>
+                              <w:t>&gt;</w:t>
+                            </w:r>
+                            <w:r>
+                              <w:rPr>
+                                <w:rFonts w:ascii="Aptos Display" w:hAnsi="Aptos Display" w:cstheme="minorBidi"/>
+                                <w:color w:val="000000" w:themeColor="text1"/>
+                                <w:kern w:val="24"/>
+                                <w:sz w:val="24"/>
+                                <w:szCs w:val="24"/>
+                              </w:rPr>
+                              <w:t xml:space="preserve">    </w:t>
+                            </w:r>
+                          </w:p>
+                        </w:txbxContent>
+                      </wps:txbx>
+                      <wps:bodyPr wrap="square" rtlCol="0">
+                        <a:noAutofit/>
+                      </wps:bodyPr>
+                    </wps:wsp>
+                  </a:graphicData>
+                </a:graphic>
+              </wp:anchor>
+            </w:drawing>
+          </mc:Choice>
+          <mc:Fallback>
+            <w:pict>
+              <v:shape w14:anchorId="6CC1F983" id="_x0000_s1052" type="#_x0000_t202" style="position:absolute;margin-left:309pt;margin-top:53.55pt;width:166.25pt;height:24pt;z-index:251674112;visibility:visible;mso-wrap-style:square;mso-wrap-distance-left:9pt;mso-wrap-distance-top:0;mso-wrap-distance-right:9pt;mso-wrap-distance-bottom:0;mso-position-horizontal:absolute;mso-position-horizontal-relative:text;mso-position-vertical:absolute;mso-position-vertical-relative:text;v-text-anchor:top" o:gfxdata="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" filled="f" stroked="f">
+                <v:textbox>
+                  <w:txbxContent>
+                    <w:p>
+                      <w:pPr>
+                        <w:rPr>
+                          <w:rFonts w:ascii="Aptos Display" w:hAnsi="Aptos Display" w:cstheme="minorBidi"/>
+                          <w:color w:val="000000" w:themeColor="text1"/>
+                          <w:kern w:val="24"/>
+                          <w:sz w:val="24"/>
+                          <w:szCs w:val="24"/>
+                          <w14:ligatures w14:val="none"/>
+                        </w:rPr>
+                      </w:pPr>
+                      <w:r>
+                        <w:rPr>
+                          <w:rFonts w:ascii="Aptos Display" w:hAnsi="Aptos Display" w:cstheme="minorBidi"/>
+                          <w:color w:val="000000" w:themeColor="text1"/>
+                          <w:kern w:val="24"/>
+                          <w:sz w:val="24"/>
+                          <w:szCs w:val="24"/>
+                        </w:rPr>
+                        <w:t>&lt;</w:t>
+                      </w:r>
+                      <w:proofErr w:type="spellStart"/>
+                      <w:r>
+                        <w:rPr>
+                          <w:rFonts w:ascii="Aptos Display" w:hAnsi="Aptos Display" w:cstheme="minorBidi"/>
+                          <w:color w:val="000000" w:themeColor="text1"/>
+                          <w:kern w:val="24"/>
+                          <w:sz w:val="24"/>
+                          <w:szCs w:val="24"/>
+                        </w:rPr>
+                        <w:t>Books</w:t>
+                      </w:r>
+                      <w:r>
+                        <w:rPr>
+                          <w:rFonts w:ascii="Aptos Display" w:hAnsi="Aptos Display" w:cstheme="minorBidi"/>
+                          <w:color w:val="000000" w:themeColor="text1"/>
+                          <w:kern w:val="24"/>
+                          <w:sz w:val="24"/>
+                          <w:szCs w:val="24"/>
+                        </w:rPr>
+                        <w:t>Balance</w:t>
+                      </w:r>
+                      <w:proofErr w:type="spellEnd"/>
+                      <w:r>
+                        <w:rPr>
+                          <w:rFonts w:ascii="Aptos Display" w:hAnsi="Aptos Display" w:cstheme="minorBidi"/>
+                          <w:color w:val="000000" w:themeColor="text1"/>
+                          <w:kern w:val="24"/>
+                          <w:sz w:val="24"/>
+                          <w:szCs w:val="24"/>
+                        </w:rPr>
+                        <w:t>&gt;</w:t>
+                      </w:r>
+                      <w:r>
+                        <w:rPr>
+                          <w:rFonts w:ascii="Aptos Display" w:hAnsi="Aptos Display" w:cstheme="minorBidi"/>
+                          <w:color w:val="000000" w:themeColor="text1"/>
+                          <w:kern w:val="24"/>
+                          <w:sz w:val="24"/>
+                          <w:szCs w:val="24"/>
+                        </w:rPr>
+                        <w:t xml:space="preserve">    </w:t>
+                      </w:r>
+                    </w:p>
+                  </w:txbxContent>
+                </v:textbox>
+              </v:shape>
+            </w:pict>
+          </mc:Fallback>
+        </mc:AlternateContent>
+      </w:r>
+      <w:r>
+        <w:rPr>
+          <w:noProof/>
+        </w:rPr>
+        <mc:AlternateContent>
+          <mc:Choice Requires="wps">
+            <w:drawing>
+              <wp:anchor distT="0" distB="0" distL="114300" distR="114300" simplePos="0" relativeHeight="251672064" behindDoc="0" locked="0" layoutInCell="1" allowOverlap="1" wp14:anchorId="02B069A3" wp14:editId="358FE268">
+                <wp:simplePos x="0" y="0"/>
+                <wp:positionH relativeFrom="column">
+                  <wp:posOffset>2055318</wp:posOffset>
+                </wp:positionH>
+                <wp:positionV relativeFrom="paragraph">
+                  <wp:posOffset>691092</wp:posOffset>
+                </wp:positionV>
+                <wp:extent cx="2111375" cy="304744"/>
+                <wp:effectExtent l="0" t="0" r="0" b="0"/>
+                <wp:wrapNone/>
+                <wp:docPr id="2136376466" name="TextBox 30"/>
+                <wp:cNvGraphicFramePr/>
+                <a:graphic xmlns:a="http://schemas.openxmlformats.org/drawingml/2006/main">
+                  <a:graphicData uri="http://schemas.microsoft.com/office/word/2010/wordprocessingShape">
+                    <wps:wsp>
+                      <wps:cNvSpPr txBox="1"/>
+                      <wps:spPr>
+                        <a:xfrm>
+                          <a:off x="0" y="0"/>
+                          <a:ext cx="2111375" cy="304744"/>
+                        </a:xfrm>
+                        <a:prstGeom prst="rect">
+                          <a:avLst/>
+                        </a:prstGeom>
+                        <a:noFill/>
+                      </wps:spPr>
+                      <wps:txbx>
+                        <w:txbxContent>
+                          <w:p>
+                            <w:pPr>
+                              <w:rPr>
+                                <w:rFonts w:ascii="Aptos Display" w:hAnsi="Aptos Display" w:cstheme="minorBidi"/>
+                                <w:color w:val="000000" w:themeColor="text1"/>
+                                <w:kern w:val="24"/>
+                                <w:sz w:val="24"/>
+                                <w:szCs w:val="24"/>
+                                <w14:ligatures w14:val="none"/>
+                              </w:rPr>
+                            </w:pPr>
+                            <w:r>
+                              <w:rPr>
+                                <w:rFonts w:ascii="Aptos Display" w:hAnsi="Aptos Display" w:cstheme="minorBidi"/>
+                                <w:color w:val="000000" w:themeColor="text1"/>
+                                <w:kern w:val="24"/>
+                                <w:sz w:val="24"/>
+                                <w:szCs w:val="24"/>
+                              </w:rPr>
+                              <w:t>&lt;</w:t>
+                            </w:r>
+                            <w:proofErr w:type="spellStart"/>
+                            <w:r>
+                              <w:rPr>
+                                <w:rFonts w:ascii="Aptos Display" w:hAnsi="Aptos Display" w:cstheme="minorBidi"/>
+                                <w:color w:val="000000" w:themeColor="text1"/>
+                                <w:kern w:val="24"/>
+                                <w:sz w:val="24"/>
+                                <w:szCs w:val="24"/>
+                              </w:rPr>
+                              <w:t>BooksPayment</w:t>
+                            </w:r>
+                            <w:proofErr w:type="spellEnd"/>
+                            <w:r>
+                              <w:rPr>
+                                <w:rFonts w:ascii="Aptos Display" w:hAnsi="Aptos Display" w:cstheme="minorBidi"/>
+                                <w:color w:val="000000" w:themeColor="text1"/>
+                                <w:kern w:val="24"/>
+                                <w:sz w:val="24"/>
+                                <w:szCs w:val="24"/>
+                              </w:rPr>
+                              <w:t>&gt;</w:t>
+                            </w:r>
+                            <w:r>
+                              <w:rPr>
+                                <w:rFonts w:ascii="Aptos Display" w:hAnsi="Aptos Display" w:cstheme="minorBidi"/>
+                                <w:color w:val="000000" w:themeColor="text1"/>
+                                <w:kern w:val="24"/>
+                                <w:sz w:val="24"/>
+                                <w:szCs w:val="24"/>
+                              </w:rPr>
+                              <w:t xml:space="preserve">    </w:t>
+                            </w:r>
+                          </w:p>
+                        </w:txbxContent>
+                      </wps:txbx>
+                      <wps:bodyPr wrap="square" rtlCol="0">
+                        <a:noAutofit/>
+                      </wps:bodyPr>
+                    </wps:wsp>
+                  </a:graphicData>
+                </a:graphic>
+              </wp:anchor>
+            </w:drawing>
+          </mc:Choice>
+          <mc:Fallback>
+            <w:pict>
+              <v:shape w14:anchorId="02B069A3" id="_x0000_s1053" type="#_x0000_t202" style="position:absolute;margin-left:161.85pt;margin-top:54.4pt;width:166.25pt;height:24pt;z-index:251672064;visibility:visible;mso-wrap-style:square;mso-wrap-distance-left:9pt;mso-wrap-distance-top:0;mso-wrap-distance-right:9pt;mso-wrap-distance-bottom:0;mso-position-horizontal:absolute;mso-position-horizontal-relative:text;mso-position-vertical:absolute;mso-position-vertical-relative:text;v-text-anchor:top" o:gfxdata="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" filled="f" stroked="f">
+                <v:textbox>
+                  <w:txbxContent>
+                    <w:p>
+                      <w:pPr>
+                        <w:rPr>
+                          <w:rFonts w:ascii="Aptos Display" w:hAnsi="Aptos Display" w:cstheme="minorBidi"/>
+                          <w:color w:val="000000" w:themeColor="text1"/>
+                          <w:kern w:val="24"/>
+                          <w:sz w:val="24"/>
+                          <w:szCs w:val="24"/>
+                          <w14:ligatures w14:val="none"/>
+                        </w:rPr>
+                      </w:pPr>
+                      <w:r>
+                        <w:rPr>
+                          <w:rFonts w:ascii="Aptos Display" w:hAnsi="Aptos Display" w:cstheme="minorBidi"/>
+                          <w:color w:val="000000" w:themeColor="text1"/>
+                          <w:kern w:val="24"/>
+                          <w:sz w:val="24"/>
+                          <w:szCs w:val="24"/>
+                        </w:rPr>
+                        <w:t>&lt;</w:t>
+                      </w:r>
+                      <w:proofErr w:type="spellStart"/>
+                      <w:r>
+                        <w:rPr>
+                          <w:rFonts w:ascii="Aptos Display" w:hAnsi="Aptos Display" w:cstheme="minorBidi"/>
+                          <w:color w:val="000000" w:themeColor="text1"/>
+                          <w:kern w:val="24"/>
+                          <w:sz w:val="24"/>
+                          <w:szCs w:val="24"/>
+                        </w:rPr>
+                        <w:t>BooksPayment</w:t>
+                      </w:r>
+                      <w:proofErr w:type="spellEnd"/>
+                      <w:r>
+                        <w:rPr>
+                          <w:rFonts w:ascii="Aptos Display" w:hAnsi="Aptos Display" w:cstheme="minorBidi"/>
+                          <w:color w:val="000000" w:themeColor="text1"/>
+                          <w:kern w:val="24"/>
+                          <w:sz w:val="24"/>
+                          <w:szCs w:val="24"/>
+                        </w:rPr>
+                        <w:t>&gt;</w:t>
+                      </w:r>
+                      <w:r>
+                        <w:rPr>
+                          <w:rFonts w:ascii="Aptos Display" w:hAnsi="Aptos Display" w:cstheme="minorBidi"/>
+                          <w:color w:val="000000" w:themeColor="text1"/>
+                          <w:kern w:val="24"/>
+                          <w:sz w:val="24"/>
+                          <w:szCs w:val="24"/>
+                        </w:rPr>
+                        <w:t xml:space="preserve">    </w:t>
+                      </w:r>
+                    </w:p>
+                  </w:txbxContent>
+                </v:textbox>
+              </v:shape>
+            </w:pict>
+          </mc:Fallback>
+        </mc:AlternateContent>
+      </w:r>
+      <w:r>
+        <w:rPr>
+          <w:noProof/>
+          <w:lang w:val="en-US" w:eastAsia="en-US" w:bidi="ar-SA"/>
+        </w:rPr>
+        <mc:AlternateContent>
+          <mc:Choice Requires="wpg">
+            <w:drawing>
+              <wp:anchor distT="0" distB="0" distL="114300" distR="114300" simplePos="0" relativeHeight="251665920" behindDoc="0" locked="0" layoutInCell="1" allowOverlap="1" wp14:anchorId="44E57D76" wp14:editId="202E419F">
+                <wp:simplePos x="0" y="0"/>
+                <wp:positionH relativeFrom="column">
+                  <wp:posOffset>216889</wp:posOffset>
+                </wp:positionH>
+                <wp:positionV relativeFrom="paragraph">
+                  <wp:posOffset>163816</wp:posOffset>
+                </wp:positionV>
+                <wp:extent cx="2111375" cy="1119077"/>
+                <wp:effectExtent l="0" t="0" r="0" b="0"/>
+                <wp:wrapNone/>
+                <wp:docPr id="667188376" name="Group 1"/>
+                <wp:cNvGraphicFramePr/>
+                <a:graphic xmlns:a="http://schemas.openxmlformats.org/drawingml/2006/main">
+                  <a:graphicData uri="http://schemas.microsoft.com/office/word/2010/wordprocessingGroup">
+                    <wpg:wgp>
+                      <wpg:cNvGrpSpPr/>
+                      <wpg:grpSpPr>
+                        <a:xfrm>
+                          <a:off x="0" y="0"/>
+                          <a:ext cx="2111375" cy="1119077"/>
+                          <a:chOff x="0" y="0"/>
+                          <a:chExt cx="2111375" cy="1119077"/>
+                        </a:xfrm>
+                      </wpg:grpSpPr>
+                      <wps:wsp>
+                        <wps:cNvPr id="29" name="TextBox 28">
+                          <a:extLst>
+                            <a:ext uri="{FF2B5EF4-FFF2-40B4-BE49-F238E27FC236}">
+                              <a16:creationId xmlns:a16="http://schemas.microsoft.com/office/drawing/2014/main" id="{0FAE9DF6-043A-C871-CD41-1B4ECDAD67C3}"/>
+                            </a:ext>
+                          </a:extLst>
+                        </wps:cNvPr>
+                        <wps:cNvSpPr txBox="1"/>
+                        <wps:spPr>
+                          <a:xfrm>
+                            <a:off x="0" y="0"/>
+                            <a:ext cx="1469390" cy="314630"/>
+                          </a:xfrm>
+                          <a:prstGeom prst="rect">
+                            <a:avLst/>
+                          </a:prstGeom>
+                          <a:noFill/>
+                        </wps:spPr>
+                        <wps:txbx>
+                          <w:txbxContent>
+                            <w:p>
+                              <w:pPr>
+                                <w:rPr>
+                                  <w:rFonts w:ascii="Aptos Display" w:hAnsi="Aptos Display" w:cstheme="minorBidi"/>
+                                  <w:color w:val="000000" w:themeColor="text1"/>
+                                  <w:kern w:val="24"/>
+                                  <w:sz w:val="28"/>
+                                  <w:szCs w:val="28"/>
+                                  <w14:ligatures w14:val="none"/>
+                                </w:rPr>
+                              </w:pPr>
+                              <w:r>
+                                <w:rPr>
+                                  <w:rFonts w:ascii="Aptos Display" w:hAnsi="Aptos Display" w:cstheme="minorBidi"/>
+                                  <w:color w:val="000000" w:themeColor="text1"/>
+                                  <w:kern w:val="24"/>
+                                  <w:sz w:val="24"/>
+                                  <w:szCs w:val="24"/>
+                                </w:rPr>
+                                <w:t>Miscellaneous</w:t>
+                              </w:r>
+                              <w:r>
+                                <w:rPr>
+                                  <w:rFonts w:ascii="Aptos Display" w:hAnsi="Aptos Display" w:cstheme="minorBidi"/>
+                                  <w:color w:val="000000" w:themeColor="text1"/>
+                                  <w:kern w:val="24"/>
+                                  <w:sz w:val="24"/>
+                                  <w:szCs w:val="24"/>
+                                </w:rPr>
+                                <w:t>:</w:t>
+                              </w:r>
+                            </w:p>
+                          </w:txbxContent>
+                        </wps:txbx>
+                        <wps:bodyPr wrap="square" rtlCol="0">
+                          <a:noAutofit/>
+                        </wps:bodyPr>
+                      </wps:wsp>
+                      <wps:wsp>
+                        <wps:cNvPr id="301062506" name="TextBox 30"/>
+                        <wps:cNvSpPr txBox="1"/>
+                        <wps:spPr>
+                          <a:xfrm>
+                            <a:off x="0" y="265814"/>
+                            <a:ext cx="2111375" cy="304800"/>
+                          </a:xfrm>
+                          <a:prstGeom prst="rect">
+                            <a:avLst/>
+                          </a:prstGeom>
+                          <a:noFill/>
+                        </wps:spPr>
+                        <wps:txbx>
+                          <w:txbxContent>
+                            <w:p>
+                              <w:pPr>
+                                <w:rPr>
+                                  <w:rFonts w:ascii="Aptos Display" w:hAnsi="Aptos Display" w:cstheme="minorBidi"/>
+                                  <w:color w:val="000000" w:themeColor="text1"/>
+                                  <w:kern w:val="24"/>
+                                  <w:sz w:val="24"/>
+                                  <w:szCs w:val="24"/>
+                                  <w14:ligatures w14:val="none"/>
+                                </w:rPr>
+                              </w:pPr>
+                              <w:r>
+                                <w:rPr>
+                                  <w:rFonts w:ascii="Aptos Display" w:hAnsi="Aptos Display" w:cstheme="minorBidi"/>
+                                  <w:color w:val="000000" w:themeColor="text1"/>
+                                  <w:kern w:val="24"/>
+                                  <w:sz w:val="24"/>
+                                  <w:szCs w:val="24"/>
+                                </w:rPr>
+                                <w:t>Registration Fee</w:t>
+                              </w:r>
+                              <w:r>
+                                <w:rPr>
+                                  <w:rFonts w:ascii="Aptos Display" w:hAnsi="Aptos Display" w:cstheme="minorBidi"/>
+                                  <w:color w:val="000000" w:themeColor="text1"/>
+                                  <w:kern w:val="24"/>
+                                  <w:sz w:val="24"/>
+                                  <w:szCs w:val="24"/>
+                                </w:rPr>
+                                <w:t>: &lt;RF&gt;</w:t>
+                              </w:r>
+                              <w:r>
+                                <w:rPr>
+                                  <w:rFonts w:ascii="Aptos Display" w:hAnsi="Aptos Display" w:cstheme="minorBidi"/>
+                                  <w:color w:val="000000" w:themeColor="text1"/>
+                                  <w:kern w:val="24"/>
+                                  <w:sz w:val="24"/>
+                                  <w:szCs w:val="24"/>
+                                </w:rPr>
+                                <w:t xml:space="preserve">     </w:t>
+                              </w:r>
+                            </w:p>
+                          </w:txbxContent>
+                        </wps:txbx>
+                        <wps:bodyPr wrap="square" rtlCol="0">
+                          <a:noAutofit/>
+                        </wps:bodyPr>
+                      </wps:wsp>
+                      <wps:wsp>
+                        <wps:cNvPr id="31" name="TextBox 30">
+                          <a:extLst>
+                            <a:ext uri="{FF2B5EF4-FFF2-40B4-BE49-F238E27FC236}">
+                              <a16:creationId xmlns:a16="http://schemas.microsoft.com/office/drawing/2014/main" id="{96397EBF-B87E-9762-E638-F8A4C14FF5BF}"/>
+                            </a:ext>
+                          </a:extLst>
+                        </wps:cNvPr>
+                        <wps:cNvSpPr txBox="1"/>
+                        <wps:spPr>
+                          <a:xfrm>
+                            <a:off x="10632" y="531628"/>
+                            <a:ext cx="1908175" cy="295275"/>
+                          </a:xfrm>
+                          <a:prstGeom prst="rect">
+                            <a:avLst/>
+                          </a:prstGeom>
+                          <a:noFill/>
+                        </wps:spPr>
+                        <wps:txbx>
+                          <w:txbxContent>
+                            <w:p>
+                              <w:pPr>
+                                <w:rPr>
+                                  <w:rFonts w:ascii="Aptos Display" w:hAnsi="Aptos Display" w:cstheme="minorBidi"/>
+                                  <w:color w:val="000000" w:themeColor="text1"/>
+                                  <w:kern w:val="24"/>
+                                  <w:sz w:val="24"/>
+                                  <w:szCs w:val="24"/>
+                                  <w14:ligatures w14:val="none"/>
+                                </w:rPr>
+                              </w:pPr>
+                              <w:r>
+                                <w:rPr>
+                                  <w:rFonts w:ascii="Aptos Display" w:hAnsi="Aptos Display" w:cstheme="minorBidi"/>
+                                  <w:color w:val="000000" w:themeColor="text1"/>
+                                  <w:kern w:val="24"/>
+                                  <w:sz w:val="24"/>
+                                  <w:szCs w:val="24"/>
+                                </w:rPr>
+                                <w:t>Books</w:t>
+                              </w:r>
+                              <w:r>
+                                <w:rPr>
+                                  <w:rFonts w:ascii="Aptos Display" w:hAnsi="Aptos Display" w:cstheme="minorBidi"/>
+                                  <w:color w:val="000000" w:themeColor="text1"/>
+                                  <w:kern w:val="24"/>
+                                  <w:sz w:val="24"/>
+                                  <w:szCs w:val="24"/>
+                                </w:rPr>
+                                <w:t>: &lt;</w:t>
+                              </w:r>
+                              <w:proofErr w:type="spellStart"/>
+                              <w:r>
+                                <w:rPr>
+                                  <w:rFonts w:ascii="Aptos Display" w:hAnsi="Aptos Display" w:cstheme="minorBidi"/>
+                                  <w:color w:val="000000" w:themeColor="text1"/>
+                                  <w:kern w:val="24"/>
+                                  <w:sz w:val="24"/>
+                                  <w:szCs w:val="24"/>
+                                </w:rPr>
+                                <w:t>Books</w:t>
+                              </w:r>
+                              <w:r>
+                                <w:rPr>
+                                  <w:rFonts w:ascii="Aptos Display" w:hAnsi="Aptos Display" w:cstheme="minorBidi"/>
+                                  <w:color w:val="000000" w:themeColor="text1"/>
+                                  <w:kern w:val="24"/>
+                                  <w:sz w:val="24"/>
+                                  <w:szCs w:val="24"/>
+                                </w:rPr>
+                                <w:t>Fee</w:t>
+                              </w:r>
+                              <w:proofErr w:type="spellEnd"/>
+                              <w:r>
+                                <w:rPr>
+                                  <w:rFonts w:ascii="Aptos Display" w:hAnsi="Aptos Display" w:cstheme="minorBidi"/>
+                                  <w:color w:val="000000" w:themeColor="text1"/>
+                                  <w:kern w:val="24"/>
+                                  <w:sz w:val="24"/>
+                                  <w:szCs w:val="24"/>
+                                </w:rPr>
+                                <w:t>&gt;</w:t>
+                              </w:r>
+                              <w:r>
+                                <w:rPr>
+                                  <w:rFonts w:ascii="Aptos Display" w:hAnsi="Aptos Display" w:cstheme="minorBidi"/>
+                                  <w:color w:val="000000" w:themeColor="text1"/>
+                                  <w:kern w:val="24"/>
+                                  <w:sz w:val="24"/>
+                                  <w:szCs w:val="24"/>
+                                </w:rPr>
+                                <w:t xml:space="preserve"> </w:t>
+                              </w:r>
+                            </w:p>
+                          </w:txbxContent>
+                        </wps:txbx>
+                        <wps:bodyPr wrap="square" rtlCol="0">
+                          <a:noAutofit/>
+                        </wps:bodyPr>
+                      </wps:wsp>
+                      <wps:wsp>
+                        <wps:cNvPr id="165100021" name="TextBox 30"/>
+                        <wps:cNvSpPr txBox="1"/>
+                        <wps:spPr>
+                          <a:xfrm>
+                            <a:off x="0" y="776177"/>
+                            <a:ext cx="1908175" cy="342900"/>
+                          </a:xfrm>
+                          <a:prstGeom prst="rect">
+                            <a:avLst/>
+                          </a:prstGeom>
+                          <a:noFill/>
+                        </wps:spPr>
+                        <wps:txbx>
+                          <w:txbxContent>
+                            <w:p>
+                              <w:pPr>
+                                <w:rPr>
+                                  <w:rFonts w:ascii="Aptos Display" w:hAnsi="Aptos Display" w:cstheme="minorBidi"/>
+                                  <w:color w:val="000000" w:themeColor="text1"/>
+                                  <w:kern w:val="24"/>
+                                  <w:sz w:val="24"/>
+                                  <w:szCs w:val="24"/>
+                                  <w14:ligatures w14:val="none"/>
+                                </w:rPr>
+                              </w:pPr>
+                              <w:r>
+                                <w:rPr>
+                                  <w:rFonts w:ascii="Aptos Display" w:hAnsi="Aptos Display" w:cstheme="minorBidi"/>
+                                  <w:color w:val="000000" w:themeColor="text1"/>
+                                  <w:kern w:val="24"/>
+                                  <w:sz w:val="24"/>
+                                  <w:szCs w:val="24"/>
+                                </w:rPr>
+                                <w:t>Uniform</w:t>
+                              </w:r>
+                              <w:r>
+                                <w:rPr>
+                                  <w:rFonts w:ascii="Aptos Display" w:hAnsi="Aptos Display" w:cstheme="minorBidi"/>
+                                  <w:color w:val="000000" w:themeColor="text1"/>
+                                  <w:kern w:val="24"/>
+                                  <w:sz w:val="24"/>
+                                  <w:szCs w:val="24"/>
+                                </w:rPr>
+                                <w:t>: &lt;</w:t>
+                              </w:r>
+                              <w:proofErr w:type="spellStart"/>
+                              <w:r>
+                                <w:rPr>
+                                  <w:rFonts w:ascii="Aptos Display" w:hAnsi="Aptos Display" w:cstheme="minorBidi"/>
+                                  <w:color w:val="000000" w:themeColor="text1"/>
+                                  <w:kern w:val="24"/>
+                                  <w:sz w:val="24"/>
+                                  <w:szCs w:val="24"/>
+                                </w:rPr>
+                                <w:t>Uniform</w:t>
+                              </w:r>
+                              <w:r>
+                                <w:rPr>
+                                  <w:rFonts w:ascii="Aptos Display" w:hAnsi="Aptos Display" w:cstheme="minorBidi"/>
+                                  <w:color w:val="000000" w:themeColor="text1"/>
+                                  <w:kern w:val="24"/>
+                                  <w:sz w:val="24"/>
+                                  <w:szCs w:val="24"/>
+                                </w:rPr>
+                                <w:t>Fee</w:t>
+                              </w:r>
+                              <w:proofErr w:type="spellEnd"/>
+                              <w:r>
+                                <w:rPr>
+                                  <w:rFonts w:ascii="Aptos Display" w:hAnsi="Aptos Display" w:cstheme="minorBidi"/>
+                                  <w:color w:val="000000" w:themeColor="text1"/>
+                                  <w:kern w:val="24"/>
+                                  <w:sz w:val="24"/>
+                                  <w:szCs w:val="24"/>
+                                </w:rPr>
+                                <w:t>&gt;</w:t>
+                              </w:r>
+                              <w:r>
+                                <w:rPr>
+                                  <w:rFonts w:ascii="Aptos Display" w:hAnsi="Aptos Display" w:cstheme="minorBidi"/>
+                                  <w:color w:val="000000" w:themeColor="text1"/>
+                                  <w:kern w:val="24"/>
+                                  <w:sz w:val="24"/>
+                                  <w:szCs w:val="24"/>
+                                </w:rPr>
+                                <w:t xml:space="preserve"> </w:t>
+                              </w:r>
+                            </w:p>
+                          </w:txbxContent>
+                        </wps:txbx>
+                        <wps:bodyPr wrap="square" rtlCol="0">
+                          <a:noAutofit/>
+                        </wps:bodyPr>
+                      </wps:wsp>
+                    </wpg:wgp>
+                  </a:graphicData>
+                </a:graphic>
+              </wp:anchor>
+            </w:drawing>
+          </mc:Choice>
+          <mc:Fallback>
+            <w:pict>
+              <v:group w14:anchorId="44E57D76" id="Group 1" o:spid="_x0000_s1054" style="position:absolute;margin-left:17.1pt;margin-top:12.9pt;width:166.25pt;height:88.1pt;z-index:251665920" coordsize="21113,11190" o:gfxdata="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">
+                <v:shape id="TextBox 28" o:spid="_x0000_s1055" type="#_x0000_t202" style="position:absolute;width:14693;height:3146;visibility:visible;mso-wrap-style:square;v-text-anchor:top" o:gfxdata="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" filled="f" stroked="f">
+                  <v:textbox>
+                    <w:txbxContent>
+                      <w:p>
+                        <w:pPr>
+                          <w:rPr>
+                            <w:rFonts w:ascii="Aptos Display" w:hAnsi="Aptos Display" w:cstheme="minorBidi"/>
+                            <w:color w:val="000000" w:themeColor="text1"/>
+                            <w:kern w:val="24"/>
+                            <w:sz w:val="28"/>
+                            <w:szCs w:val="28"/>
+                            <w14:ligatures w14:val="none"/>
+                          </w:rPr>
+                        </w:pPr>
+                        <w:r>
+                          <w:rPr>
+                            <w:rFonts w:ascii="Aptos Display" w:hAnsi="Aptos Display" w:cstheme="minorBidi"/>
+                            <w:color w:val="000000" w:themeColor="text1"/>
+                            <w:kern w:val="24"/>
+                            <w:sz w:val="24"/>
+                            <w:szCs w:val="24"/>
+                          </w:rPr>
+                          <w:t>Miscellaneous</w:t>
+                        </w:r>
+                        <w:r>
+                          <w:rPr>
+                            <w:rFonts w:ascii="Aptos Display" w:hAnsi="Aptos Display" w:cstheme="minorBidi"/>
+                            <w:color w:val="000000" w:themeColor="text1"/>
+                            <w:kern w:val="24"/>
+                            <w:sz w:val="24"/>
+                            <w:szCs w:val="24"/>
+                          </w:rPr>
+                          <w:t>:</w:t>
+                        </w:r>
+                      </w:p>
+                    </w:txbxContent>
+                  </v:textbox>
+                </v:shape>
+                <v:shape id="_x0000_s1056" type="#_x0000_t202" style="position:absolute;top:2658;width:21113;height:3048;visibility:visible;mso-wrap-style:square;v-text-anchor:top" o:gfxdata="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" filled="f" stroked="f">
+                  <v:textbox>
+                    <w:txbxContent>
+                      <w:p>
+                        <w:pPr>
+                          <w:rPr>
+                            <w:rFonts w:ascii="Aptos Display" w:hAnsi="Aptos Display" w:cstheme="minorBidi"/>
+                            <w:color w:val="000000" w:themeColor="text1"/>
+                            <w:kern w:val="24"/>
+                            <w:sz w:val="24"/>
+                            <w:szCs w:val="24"/>
+                            <w14:ligatures w14:val="none"/>
+                          </w:rPr>
+                        </w:pPr>
+                        <w:r>
+                          <w:rPr>
+                            <w:rFonts w:ascii="Aptos Display" w:hAnsi="Aptos Display" w:cstheme="minorBidi"/>
+                            <w:color w:val="000000" w:themeColor="text1"/>
+                            <w:kern w:val="24"/>
+                            <w:sz w:val="24"/>
+                            <w:szCs w:val="24"/>
+                          </w:rPr>
+                          <w:t>Registration Fee</w:t>
+                        </w:r>
+                        <w:r>
+                          <w:rPr>
+                            <w:rFonts w:ascii="Aptos Display" w:hAnsi="Aptos Display" w:cstheme="minorBidi"/>
+                            <w:color w:val="000000" w:themeColor="text1"/>
+                            <w:kern w:val="24"/>
+                            <w:sz w:val="24"/>
+                            <w:szCs w:val="24"/>
+                          </w:rPr>
+                          <w:t>: &lt;RF&gt;</w:t>
+                        </w:r>
+                        <w:r>
+                          <w:rPr>
+                            <w:rFonts w:ascii="Aptos Display" w:hAnsi="Aptos Display" w:cstheme="minorBidi"/>
+                            <w:color w:val="000000" w:themeColor="text1"/>
+                            <w:kern w:val="24"/>
+                            <w:sz w:val="24"/>
+                            <w:szCs w:val="24"/>
+                          </w:rPr>
+                          <w:t xml:space="preserve">     </w:t>
+                        </w:r>
+                      </w:p>
+                    </w:txbxContent>
+                  </v:textbox>
+                </v:shape>
+                <v:shape id="_x0000_s1057" type="#_x0000_t202" style="position:absolute;left:106;top:5316;width:19082;height:2953;visibility:visible;mso-wrap-style:square;v-text-anchor:top" o:gfxdata="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" filled="f" stroked="f">
+                  <v:textbox>
+                    <w:txbxContent>
+                      <w:p>
+                        <w:pPr>
+                          <w:rPr>
+                            <w:rFonts w:ascii="Aptos Display" w:hAnsi="Aptos Display" w:cstheme="minorBidi"/>
+                            <w:color w:val="000000" w:themeColor="text1"/>
+                            <w:kern w:val="24"/>
+                            <w:sz w:val="24"/>
+                            <w:szCs w:val="24"/>
+                            <w14:ligatures w14:val="none"/>
+                          </w:rPr>
+                        </w:pPr>
+                        <w:r>
+                          <w:rPr>
+                            <w:rFonts w:ascii="Aptos Display" w:hAnsi="Aptos Display" w:cstheme="minorBidi"/>
+                            <w:color w:val="000000" w:themeColor="text1"/>
+                            <w:kern w:val="24"/>
+                            <w:sz w:val="24"/>
+                            <w:szCs w:val="24"/>
+                          </w:rPr>
+                          <w:t>Books</w:t>
+                        </w:r>
+                        <w:r>
+                          <w:rPr>
+                            <w:rFonts w:ascii="Aptos Display" w:hAnsi="Aptos Display" w:cstheme="minorBidi"/>
+                            <w:color w:val="000000" w:themeColor="text1"/>
+                            <w:kern w:val="24"/>
+                            <w:sz w:val="24"/>
+                            <w:szCs w:val="24"/>
+                          </w:rPr>
+                          <w:t>: &lt;</w:t>
+                        </w:r>
+                        <w:proofErr w:type="spellStart"/>
+                        <w:r>
+                          <w:rPr>
+                            <w:rFonts w:ascii="Aptos Display" w:hAnsi="Aptos Display" w:cstheme="minorBidi"/>
+                            <w:color w:val="000000" w:themeColor="text1"/>
+                            <w:kern w:val="24"/>
+                            <w:sz w:val="24"/>
+                            <w:szCs w:val="24"/>
+                          </w:rPr>
+                          <w:t>Books</w:t>
+                        </w:r>
+                        <w:r>
+                          <w:rPr>
+                            <w:rFonts w:ascii="Aptos Display" w:hAnsi="Aptos Display" w:cstheme="minorBidi"/>
+                            <w:color w:val="000000" w:themeColor="text1"/>
+                            <w:kern w:val="24"/>
+                            <w:sz w:val="24"/>
+                            <w:szCs w:val="24"/>
+                          </w:rPr>
+                          <w:t>Fee</w:t>
+                        </w:r>
+                        <w:proofErr w:type="spellEnd"/>
+                        <w:r>
+                          <w:rPr>
+                            <w:rFonts w:ascii="Aptos Display" w:hAnsi="Aptos Display" w:cstheme="minorBidi"/>
+                            <w:color w:val="000000" w:themeColor="text1"/>
+                            <w:kern w:val="24"/>
+                            <w:sz w:val="24"/>
+                            <w:szCs w:val="24"/>
+                          </w:rPr>
+                          <w:t>&gt;</w:t>
+                        </w:r>
+                        <w:r>
+                          <w:rPr>
+                            <w:rFonts w:ascii="Aptos Display" w:hAnsi="Aptos Display" w:cstheme="minorBidi"/>
+                            <w:color w:val="000000" w:themeColor="text1"/>
+                            <w:kern w:val="24"/>
+                            <w:sz w:val="24"/>
+                            <w:szCs w:val="24"/>
+                          </w:rPr>
+                          <w:t xml:space="preserve"> </w:t>
+                        </w:r>
+                      </w:p>
+                    </w:txbxContent>
+                  </v:textbox>
+                </v:shape>
+                <v:shape id="_x0000_s1058" type="#_x0000_t202" style="position:absolute;top:7761;width:19081;height:3429;visibility:visible;mso-wrap-style:square;v-text-anchor:top" o:gfxdata="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" filled="f" stroked="f">
+                  <v:textbox>
+                    <w:txbxContent>
+                      <w:p>
+                        <w:pPr>
+                          <w:rPr>
+                            <w:rFonts w:ascii="Aptos Display" w:hAnsi="Aptos Display" w:cstheme="minorBidi"/>
+                            <w:color w:val="000000" w:themeColor="text1"/>
+                            <w:kern w:val="24"/>
+                            <w:sz w:val="24"/>
+                            <w:szCs w:val="24"/>
+                            <w14:ligatures w14:val="none"/>
+                          </w:rPr>
+                        </w:pPr>
+                        <w:r>
+                          <w:rPr>
+                            <w:rFonts w:ascii="Aptos Display" w:hAnsi="Aptos Display" w:cstheme="minorBidi"/>
+                            <w:color w:val="000000" w:themeColor="text1"/>
+                            <w:kern w:val="24"/>
+                            <w:sz w:val="24"/>
+                            <w:szCs w:val="24"/>
+                          </w:rPr>
+                          <w:t>Uniform</w:t>
+                        </w:r>
+                        <w:r>
+                          <w:rPr>
+                            <w:rFonts w:ascii="Aptos Display" w:hAnsi="Aptos Display" w:cstheme="minorBidi"/>
+                            <w:color w:val="000000" w:themeColor="text1"/>
+                            <w:kern w:val="24"/>
+                            <w:sz w:val="24"/>
+                            <w:szCs w:val="24"/>
+                          </w:rPr>
+                          <w:t>: &lt;</w:t>
+                        </w:r>
+                        <w:proofErr w:type="spellStart"/>
+                        <w:r>
+                          <w:rPr>
+                            <w:rFonts w:ascii="Aptos Display" w:hAnsi="Aptos Display" w:cstheme="minorBidi"/>
+                            <w:color w:val="000000" w:themeColor="text1"/>
+                            <w:kern w:val="24"/>
+                            <w:sz w:val="24"/>
+                            <w:szCs w:val="24"/>
+                          </w:rPr>
+                          <w:t>Uniform</w:t>
+                        </w:r>
+                        <w:r>
+                          <w:rPr>
+                            <w:rFonts w:ascii="Aptos Display" w:hAnsi="Aptos Display" w:cstheme="minorBidi"/>
+                            <w:color w:val="000000" w:themeColor="text1"/>
+                            <w:kern w:val="24"/>
+                            <w:sz w:val="24"/>
+                            <w:szCs w:val="24"/>
+                          </w:rPr>
+                          <w:t>Fee</w:t>
+                        </w:r>
+                        <w:proofErr w:type="spellEnd"/>
+                        <w:r>
+                          <w:rPr>
+                            <w:rFonts w:ascii="Aptos Display" w:hAnsi="Aptos Display" w:cstheme="minorBidi"/>
+                            <w:color w:val="000000" w:themeColor="text1"/>
+                            <w:kern w:val="24"/>
+                            <w:sz w:val="24"/>
+                            <w:szCs w:val="24"/>
+                          </w:rPr>
+                          <w:t>&gt;</w:t>
+                        </w:r>
+                        <w:r>
+                          <w:rPr>
+                            <w:rFonts w:ascii="Aptos Display" w:hAnsi="Aptos Display" w:cstheme="minorBidi"/>
+                            <w:color w:val="000000" w:themeColor="text1"/>
+                            <w:kern w:val="24"/>
+                            <w:sz w:val="24"/>
+                            <w:szCs w:val="24"/>
+                          </w:rPr>
+                          <w:t xml:space="preserve"> </w:t>
+                        </w:r>
+                      </w:p>
+                    </w:txbxContent>
+                  </v:textbox>
+                </v:shape>
+              </v:group>
             </w:pict>
           </mc:Fallback>
         </mc:AlternateContent>

</xml_diff>